<commit_message>
add 4 article to zapiska
</commit_message>
<xml_diff>
--- a/Maiseyenka_Stepovoi_Zapiska.docx
+++ b/Maiseyenka_Stepovoi_Zapiska.docx
@@ -10293,12 +10293,52 @@
     <w:p>
       <w:pPr>
         <w:spacing w:after="160" w:line="259" w:lineRule="auto"/>
-        <w:ind w:left="284"/>
-        <w:rPr>
-          <w:rFonts w:ascii="Times New Roman" w:hAnsi="Times New Roman" w:cs="Times New Roman"/>
-          <w:sz w:val="28"/>
-        </w:rPr>
-      </w:pPr>
+        <w:rPr>
+          <w:rFonts w:ascii="Times New Roman" w:hAnsi="Times New Roman" w:cs="Times New Roman"/>
+          <w:sz w:val="28"/>
+        </w:rPr>
+      </w:pPr>
+      <w:r>
+        <w:rPr>
+          <w:rFonts w:ascii="Times New Roman" w:hAnsi="Times New Roman" w:cs="Times New Roman"/>
+          <w:sz w:val="28"/>
+        </w:rPr>
+        <w:drawing>
+          <wp:inline distT="0" distB="0" distL="0" distR="0" wp14:anchorId="1AF2C781" wp14:editId="1B16974A">
+            <wp:extent cx="5939790" cy="5661660"/>
+            <wp:effectExtent l="0" t="0" r="3810" b="0"/>
+            <wp:docPr id="13" name="Рисунок 13"/>
+            <wp:cNvGraphicFramePr>
+              <a:graphicFrameLocks xmlns:a="http://schemas.openxmlformats.org/drawingml/2006/main" noChangeAspect="1"/>
+            </wp:cNvGraphicFramePr>
+            <a:graphic xmlns:a="http://schemas.openxmlformats.org/drawingml/2006/main">
+              <a:graphicData uri="http://schemas.openxmlformats.org/drawingml/2006/picture">
+                <pic:pic xmlns:pic="http://schemas.openxmlformats.org/drawingml/2006/picture">
+                  <pic:nvPicPr>
+                    <pic:cNvPr id="1" name=""/>
+                    <pic:cNvPicPr/>
+                  </pic:nvPicPr>
+                  <pic:blipFill>
+                    <a:blip r:embed="rId31"/>
+                    <a:stretch>
+                      <a:fillRect/>
+                    </a:stretch>
+                  </pic:blipFill>
+                  <pic:spPr>
+                    <a:xfrm>
+                      <a:off x="0" y="0"/>
+                      <a:ext cx="5939790" cy="5661660"/>
+                    </a:xfrm>
+                    <a:prstGeom prst="rect">
+                      <a:avLst/>
+                    </a:prstGeom>
+                  </pic:spPr>
+                </pic:pic>
+              </a:graphicData>
+            </a:graphic>
+          </wp:inline>
+        </w:drawing>
+      </w:r>
     </w:p>
     <w:p>
       <w:pPr>
@@ -10310,23 +10350,46 @@
           <w:szCs w:val="28"/>
         </w:rPr>
       </w:pPr>
-      <w:bookmarkStart w:id="16" w:name="_GoBack"/>
-      <w:r>
-        <w:rPr>
-          <w:rFonts w:ascii="Times New Roman" w:hAnsi="Times New Roman" w:cs="Times New Roman"/>
-          <w:sz w:val="28"/>
-          <w:szCs w:val="28"/>
-        </w:rPr>
-        <w:t xml:space="preserve">Для обеспечения функционала разрабатываемого сайта была </w:t>
-      </w:r>
-      <w:bookmarkEnd w:id="16"/>
-      <w:r>
-        <w:rPr>
-          <w:rFonts w:ascii="Times New Roman" w:hAnsi="Times New Roman" w:cs="Times New Roman"/>
-          <w:sz w:val="28"/>
-          <w:szCs w:val="28"/>
-        </w:rPr>
-        <w:t>спроектирована информационная модель, представленная на рисунке 4.1.</w:t>
+      <w:r>
+        <w:rPr>
+          <w:rFonts w:ascii="Times New Roman" w:hAnsi="Times New Roman" w:cs="Times New Roman"/>
+          <w:sz w:val="28"/>
+          <w:szCs w:val="28"/>
+        </w:rPr>
+        <w:t>Для обеспечения функционала разрабатываемого сайта была спроектирована информационная модель, представленная на рисунке 4.1.</w:t>
+      </w:r>
+    </w:p>
+    <w:p>
+      <w:pPr>
+        <w:spacing w:after="0"/>
+        <w:ind w:firstLine="709"/>
+        <w:contextualSpacing/>
+        <w:rPr>
+          <w:rFonts w:ascii="Times New Roman" w:hAnsi="Times New Roman" w:cs="Times New Roman" w:hint="eastAsia"/>
+          <w:sz w:val="28"/>
+          <w:szCs w:val="28"/>
+          <w:lang w:eastAsia="zh-CN"/>
+        </w:rPr>
+      </w:pPr>
+    </w:p>
+    <w:p>
+      <w:pPr>
+        <w:spacing w:after="0"/>
+        <w:ind w:firstLine="709"/>
+        <w:contextualSpacing/>
+        <w:rPr>
+          <w:rFonts w:ascii="Times New Roman" w:hAnsi="Times New Roman" w:cs="Times New Roman"/>
+          <w:sz w:val="28"/>
+          <w:szCs w:val="28"/>
+        </w:rPr>
+      </w:pPr>
+      <w:r>
+        <w:rPr>
+          <w:rFonts w:ascii="Times New Roman" w:hAnsi="Times New Roman" w:cs="Times New Roman"/>
+          <w:sz w:val="28"/>
+          <w:szCs w:val="28"/>
+        </w:rPr>
+        <w:t>Рисунок 4.1 - Информационная модель программного продукта</w:t>
       </w:r>
     </w:p>
     <w:p>
@@ -10342,6 +10405,2250 @@
     <w:p>
       <w:pPr>
         <w:spacing w:after="160" w:line="259" w:lineRule="auto"/>
+        <w:ind w:firstLine="709"/>
+        <w:rPr>
+          <w:rFonts w:ascii="Times New Roman" w:hAnsi="Times New Roman" w:cs="Times New Roman" w:hint="eastAsia"/>
+          <w:sz w:val="28"/>
+          <w:lang w:eastAsia="zh-CN"/>
+        </w:rPr>
+      </w:pPr>
+      <w:r>
+        <w:rPr>
+          <w:rFonts w:ascii="Times New Roman" w:hAnsi="Times New Roman" w:cs="Times New Roman"/>
+          <w:sz w:val="28"/>
+        </w:rPr>
+        <w:t>В информационной модели были выделены следующие сущности</w:t>
+      </w:r>
+      <w:r>
+        <w:rPr>
+          <w:rFonts w:ascii="Times New Roman" w:hAnsi="Times New Roman" w:cs="Times New Roman" w:hint="eastAsia"/>
+          <w:sz w:val="28"/>
+          <w:lang w:eastAsia="zh-CN"/>
+        </w:rPr>
+        <w:t>:</w:t>
+      </w:r>
+    </w:p>
+    <w:p>
+      <w:pPr>
+        <w:spacing w:after="160" w:line="259" w:lineRule="auto"/>
+        <w:ind w:firstLine="709"/>
+        <w:rPr>
+          <w:rFonts w:ascii="Times New Roman" w:hAnsi="Times New Roman" w:cs="Times New Roman"/>
+          <w:sz w:val="28"/>
+          <w:lang w:eastAsia="zh-CN"/>
+        </w:rPr>
+      </w:pPr>
+      <w:r>
+        <w:rPr>
+          <w:rFonts w:ascii="Times New Roman" w:hAnsi="Times New Roman" w:cs="Times New Roman"/>
+          <w:sz w:val="28"/>
+          <w:lang w:eastAsia="zh-CN"/>
+        </w:rPr>
+        <w:t xml:space="preserve">- </w:t>
+      </w:r>
+      <w:r>
+        <w:rPr>
+          <w:rFonts w:ascii="Times New Roman" w:hAnsi="Times New Roman" w:cs="Times New Roman"/>
+          <w:sz w:val="28"/>
+          <w:lang w:eastAsia="zh-CN"/>
+        </w:rPr>
+        <w:t xml:space="preserve">тип комнаты </w:t>
+      </w:r>
+      <w:r>
+        <w:rPr>
+          <w:rFonts w:ascii="Times New Roman" w:hAnsi="Times New Roman" w:cs="Times New Roman" w:hint="eastAsia"/>
+          <w:sz w:val="28"/>
+          <w:lang w:eastAsia="zh-CN"/>
+        </w:rPr>
+        <w:t>(</w:t>
+      </w:r>
+      <w:r>
+        <w:rPr>
+          <w:rFonts w:ascii="Times New Roman" w:hAnsi="Times New Roman" w:cs="Times New Roman"/>
+          <w:sz w:val="28"/>
+          <w:lang w:val="en-US" w:eastAsia="zh-CN"/>
+        </w:rPr>
+        <w:t>room</w:t>
+      </w:r>
+      <w:r>
+        <w:rPr>
+          <w:rFonts w:ascii="Times New Roman" w:hAnsi="Times New Roman" w:cs="Times New Roman"/>
+          <w:sz w:val="28"/>
+          <w:lang w:eastAsia="zh-CN"/>
+        </w:rPr>
+        <w:t>_</w:t>
+      </w:r>
+      <w:r>
+        <w:rPr>
+          <w:rFonts w:ascii="Times New Roman" w:hAnsi="Times New Roman" w:cs="Times New Roman"/>
+          <w:sz w:val="28"/>
+          <w:lang w:val="en-US" w:eastAsia="zh-CN"/>
+        </w:rPr>
+        <w:t>type</w:t>
+      </w:r>
+      <w:r>
+        <w:rPr>
+          <w:rFonts w:ascii="Times New Roman" w:hAnsi="Times New Roman" w:cs="Times New Roman" w:hint="eastAsia"/>
+          <w:sz w:val="28"/>
+          <w:lang w:eastAsia="zh-CN"/>
+        </w:rPr>
+        <w:t>)</w:t>
+      </w:r>
+      <w:r>
+        <w:rPr>
+          <w:rFonts w:ascii="Times New Roman" w:hAnsi="Times New Roman" w:cs="Times New Roman"/>
+          <w:sz w:val="28"/>
+          <w:lang w:eastAsia="zh-CN"/>
+        </w:rPr>
+        <w:t>;</w:t>
+      </w:r>
+    </w:p>
+    <w:p>
+      <w:pPr>
+        <w:spacing w:after="160" w:line="259" w:lineRule="auto"/>
+        <w:ind w:firstLine="709"/>
+        <w:rPr>
+          <w:rFonts w:ascii="Times New Roman" w:hAnsi="Times New Roman" w:cs="Times New Roman"/>
+          <w:sz w:val="28"/>
+          <w:lang w:eastAsia="zh-CN"/>
+        </w:rPr>
+      </w:pPr>
+      <w:r>
+        <w:rPr>
+          <w:rFonts w:ascii="Times New Roman" w:hAnsi="Times New Roman" w:cs="Times New Roman"/>
+          <w:sz w:val="28"/>
+          <w:lang w:eastAsia="zh-CN"/>
+        </w:rPr>
+        <w:t>- услуги (</w:t>
+      </w:r>
+      <w:proofErr w:type="spellStart"/>
+      <w:r>
+        <w:rPr>
+          <w:rFonts w:ascii="Times New Roman" w:hAnsi="Times New Roman" w:cs="Times New Roman"/>
+          <w:sz w:val="28"/>
+          <w:lang w:eastAsia="zh-CN"/>
+        </w:rPr>
+        <w:t>service</w:t>
+      </w:r>
+      <w:proofErr w:type="spellEnd"/>
+      <w:r>
+        <w:rPr>
+          <w:rFonts w:ascii="Times New Roman" w:hAnsi="Times New Roman" w:cs="Times New Roman"/>
+          <w:sz w:val="28"/>
+          <w:lang w:eastAsia="zh-CN"/>
+        </w:rPr>
+        <w:t>);</w:t>
+      </w:r>
+    </w:p>
+    <w:p>
+      <w:pPr>
+        <w:spacing w:after="160" w:line="259" w:lineRule="auto"/>
+        <w:ind w:firstLine="709"/>
+        <w:rPr>
+          <w:rFonts w:ascii="Times New Roman" w:hAnsi="Times New Roman" w:cs="Times New Roman"/>
+          <w:sz w:val="28"/>
+          <w:lang w:eastAsia="zh-CN"/>
+        </w:rPr>
+      </w:pPr>
+      <w:r>
+        <w:rPr>
+          <w:rFonts w:ascii="Times New Roman" w:hAnsi="Times New Roman" w:cs="Times New Roman"/>
+          <w:sz w:val="28"/>
+          <w:lang w:eastAsia="zh-CN"/>
+        </w:rPr>
+        <w:t>- заявка на бронирование (</w:t>
+      </w:r>
+      <w:proofErr w:type="spellStart"/>
+      <w:r>
+        <w:rPr>
+          <w:rFonts w:ascii="Times New Roman" w:hAnsi="Times New Roman" w:cs="Times New Roman"/>
+          <w:sz w:val="28"/>
+          <w:lang w:eastAsia="zh-CN"/>
+        </w:rPr>
+        <w:t>booking</w:t>
+      </w:r>
+      <w:proofErr w:type="spellEnd"/>
+      <w:r>
+        <w:rPr>
+          <w:rFonts w:ascii="Times New Roman" w:hAnsi="Times New Roman" w:cs="Times New Roman"/>
+          <w:sz w:val="28"/>
+          <w:lang w:eastAsia="zh-CN"/>
+        </w:rPr>
+        <w:t>);</w:t>
+      </w:r>
+    </w:p>
+    <w:p>
+      <w:pPr>
+        <w:spacing w:after="160" w:line="259" w:lineRule="auto"/>
+        <w:ind w:firstLine="709"/>
+        <w:rPr>
+          <w:rFonts w:ascii="Times New Roman" w:hAnsi="Times New Roman" w:cs="Times New Roman"/>
+          <w:sz w:val="28"/>
+          <w:lang w:eastAsia="zh-CN"/>
+        </w:rPr>
+      </w:pPr>
+      <w:r>
+        <w:rPr>
+          <w:rFonts w:ascii="Times New Roman" w:hAnsi="Times New Roman" w:cs="Times New Roman"/>
+          <w:sz w:val="28"/>
+          <w:lang w:eastAsia="zh-CN"/>
+        </w:rPr>
+        <w:t>-</w:t>
+      </w:r>
+      <w:r>
+        <w:rPr>
+          <w:rFonts w:ascii="Times New Roman" w:hAnsi="Times New Roman" w:cs="Times New Roman"/>
+          <w:sz w:val="28"/>
+          <w:lang w:eastAsia="zh-CN"/>
+        </w:rPr>
+        <w:t xml:space="preserve"> номер в отеле</w:t>
+      </w:r>
+      <w:r>
+        <w:rPr>
+          <w:rFonts w:ascii="Times New Roman" w:hAnsi="Times New Roman" w:cs="Times New Roman"/>
+          <w:sz w:val="28"/>
+          <w:lang w:eastAsia="zh-CN"/>
+        </w:rPr>
+        <w:t xml:space="preserve"> (</w:t>
+      </w:r>
+      <w:r>
+        <w:rPr>
+          <w:rFonts w:ascii="Times New Roman" w:hAnsi="Times New Roman" w:cs="Times New Roman"/>
+          <w:sz w:val="28"/>
+          <w:lang w:val="en-US" w:eastAsia="zh-CN"/>
+        </w:rPr>
+        <w:t>hotel</w:t>
+      </w:r>
+      <w:r>
+        <w:rPr>
+          <w:rFonts w:ascii="Times New Roman" w:hAnsi="Times New Roman" w:cs="Times New Roman"/>
+          <w:sz w:val="28"/>
+          <w:lang w:eastAsia="zh-CN"/>
+        </w:rPr>
+        <w:t>_</w:t>
+      </w:r>
+      <w:r>
+        <w:rPr>
+          <w:rFonts w:ascii="Times New Roman" w:hAnsi="Times New Roman" w:cs="Times New Roman"/>
+          <w:sz w:val="28"/>
+          <w:lang w:val="en-US" w:eastAsia="zh-CN"/>
+        </w:rPr>
+        <w:t>room</w:t>
+      </w:r>
+      <w:r>
+        <w:rPr>
+          <w:rFonts w:ascii="Times New Roman" w:hAnsi="Times New Roman" w:cs="Times New Roman"/>
+          <w:sz w:val="28"/>
+          <w:lang w:eastAsia="zh-CN"/>
+        </w:rPr>
+        <w:t>);</w:t>
+      </w:r>
+    </w:p>
+    <w:p>
+      <w:pPr>
+        <w:spacing w:after="160" w:line="259" w:lineRule="auto"/>
+        <w:ind w:firstLine="709"/>
+        <w:rPr>
+          <w:rFonts w:ascii="Times New Roman" w:hAnsi="Times New Roman" w:cs="Times New Roman" w:hint="eastAsia"/>
+          <w:sz w:val="28"/>
+          <w:lang w:eastAsia="zh-CN"/>
+        </w:rPr>
+      </w:pPr>
+      <w:r>
+        <w:rPr>
+          <w:rFonts w:ascii="Times New Roman" w:hAnsi="Times New Roman" w:cs="Times New Roman"/>
+          <w:sz w:val="28"/>
+          <w:lang w:eastAsia="zh-CN"/>
+        </w:rPr>
+        <w:lastRenderedPageBreak/>
+        <w:t>-</w:t>
+      </w:r>
+      <w:r>
+        <w:rPr>
+          <w:rFonts w:ascii="Times New Roman" w:hAnsi="Times New Roman" w:cs="Times New Roman"/>
+          <w:sz w:val="28"/>
+          <w:lang w:eastAsia="zh-CN"/>
+        </w:rPr>
+        <w:t xml:space="preserve"> клиент гостиницы</w:t>
+      </w:r>
+      <w:r>
+        <w:rPr>
+          <w:rFonts w:ascii="Times New Roman" w:hAnsi="Times New Roman" w:cs="Times New Roman"/>
+          <w:sz w:val="28"/>
+          <w:lang w:eastAsia="zh-CN"/>
+        </w:rPr>
+        <w:t xml:space="preserve"> (</w:t>
+      </w:r>
+      <w:r>
+        <w:rPr>
+          <w:rFonts w:ascii="Times New Roman" w:hAnsi="Times New Roman" w:cs="Times New Roman"/>
+          <w:sz w:val="28"/>
+          <w:lang w:val="en-US" w:eastAsia="zh-CN"/>
+        </w:rPr>
+        <w:t>client</w:t>
+      </w:r>
+      <w:r>
+        <w:rPr>
+          <w:rFonts w:ascii="Times New Roman" w:hAnsi="Times New Roman" w:cs="Times New Roman"/>
+          <w:sz w:val="28"/>
+          <w:lang w:eastAsia="zh-CN"/>
+        </w:rPr>
+        <w:t>);</w:t>
+      </w:r>
+    </w:p>
+    <w:p>
+      <w:pPr>
+        <w:spacing w:after="160" w:line="259" w:lineRule="auto"/>
+        <w:ind w:firstLine="709"/>
+        <w:rPr>
+          <w:rFonts w:ascii="Times New Roman" w:hAnsi="Times New Roman" w:cs="Times New Roman" w:hint="eastAsia"/>
+          <w:sz w:val="28"/>
+          <w:lang w:eastAsia="zh-CN"/>
+        </w:rPr>
+      </w:pPr>
+      <w:r>
+        <w:rPr>
+          <w:rFonts w:ascii="Times New Roman" w:hAnsi="Times New Roman" w:cs="Times New Roman"/>
+          <w:sz w:val="28"/>
+          <w:lang w:eastAsia="zh-CN"/>
+        </w:rPr>
+        <w:t>-</w:t>
+      </w:r>
+      <w:r>
+        <w:rPr>
+          <w:rFonts w:ascii="Times New Roman" w:hAnsi="Times New Roman" w:cs="Times New Roman"/>
+          <w:sz w:val="28"/>
+          <w:lang w:eastAsia="zh-CN"/>
+        </w:rPr>
+        <w:t xml:space="preserve"> отзывы</w:t>
+      </w:r>
+      <w:r>
+        <w:rPr>
+          <w:rFonts w:ascii="Times New Roman" w:hAnsi="Times New Roman" w:cs="Times New Roman"/>
+          <w:sz w:val="28"/>
+          <w:lang w:eastAsia="zh-CN"/>
+        </w:rPr>
+        <w:t xml:space="preserve"> (</w:t>
+      </w:r>
+      <w:r>
+        <w:rPr>
+          <w:rFonts w:ascii="Times New Roman" w:hAnsi="Times New Roman" w:cs="Times New Roman"/>
+          <w:sz w:val="28"/>
+          <w:lang w:val="en-US" w:eastAsia="zh-CN"/>
+        </w:rPr>
+        <w:t>feedback</w:t>
+      </w:r>
+      <w:r>
+        <w:rPr>
+          <w:rFonts w:ascii="Times New Roman" w:hAnsi="Times New Roman" w:cs="Times New Roman"/>
+          <w:sz w:val="28"/>
+          <w:lang w:eastAsia="zh-CN"/>
+        </w:rPr>
+        <w:t>);</w:t>
+      </w:r>
+    </w:p>
+    <w:p>
+      <w:pPr>
+        <w:spacing w:after="160" w:line="259" w:lineRule="auto"/>
+        <w:ind w:firstLine="709"/>
+        <w:rPr>
+          <w:rFonts w:ascii="Times New Roman" w:hAnsi="Times New Roman" w:cs="Times New Roman" w:hint="eastAsia"/>
+          <w:sz w:val="28"/>
+          <w:lang w:eastAsia="zh-CN"/>
+        </w:rPr>
+      </w:pPr>
+      <w:r>
+        <w:rPr>
+          <w:rFonts w:ascii="Times New Roman" w:hAnsi="Times New Roman" w:cs="Times New Roman"/>
+          <w:sz w:val="28"/>
+          <w:lang w:eastAsia="zh-CN"/>
+        </w:rPr>
+        <w:t>-</w:t>
+      </w:r>
+      <w:r>
+        <w:rPr>
+          <w:rFonts w:ascii="Times New Roman" w:hAnsi="Times New Roman" w:cs="Times New Roman"/>
+          <w:sz w:val="28"/>
+          <w:lang w:eastAsia="zh-CN"/>
+        </w:rPr>
+        <w:t xml:space="preserve"> пользователь</w:t>
+      </w:r>
+      <w:r>
+        <w:rPr>
+          <w:rFonts w:ascii="Times New Roman" w:hAnsi="Times New Roman" w:cs="Times New Roman"/>
+          <w:sz w:val="28"/>
+          <w:lang w:eastAsia="zh-CN"/>
+        </w:rPr>
+        <w:t xml:space="preserve"> (</w:t>
+      </w:r>
+      <w:r>
+        <w:rPr>
+          <w:rFonts w:ascii="Times New Roman" w:hAnsi="Times New Roman" w:cs="Times New Roman"/>
+          <w:sz w:val="28"/>
+          <w:lang w:val="en-US" w:eastAsia="zh-CN"/>
+        </w:rPr>
+        <w:t>user</w:t>
+      </w:r>
+      <w:r>
+        <w:rPr>
+          <w:rFonts w:ascii="Times New Roman" w:hAnsi="Times New Roman" w:cs="Times New Roman"/>
+          <w:sz w:val="28"/>
+          <w:lang w:eastAsia="zh-CN"/>
+        </w:rPr>
+        <w:t>);</w:t>
+      </w:r>
+    </w:p>
+    <w:p>
+      <w:pPr>
+        <w:spacing w:after="160" w:line="259" w:lineRule="auto"/>
+        <w:ind w:firstLine="709"/>
+        <w:rPr>
+          <w:rFonts w:ascii="Times New Roman" w:hAnsi="Times New Roman" w:cs="Times New Roman" w:hint="eastAsia"/>
+          <w:sz w:val="28"/>
+          <w:lang w:eastAsia="zh-CN"/>
+        </w:rPr>
+      </w:pPr>
+      <w:r>
+        <w:rPr>
+          <w:rFonts w:ascii="Times New Roman" w:hAnsi="Times New Roman" w:cs="Times New Roman"/>
+          <w:sz w:val="28"/>
+          <w:lang w:eastAsia="zh-CN"/>
+        </w:rPr>
+        <w:t>-</w:t>
+      </w:r>
+      <w:r>
+        <w:rPr>
+          <w:rFonts w:ascii="Times New Roman" w:hAnsi="Times New Roman" w:cs="Times New Roman"/>
+          <w:sz w:val="28"/>
+          <w:lang w:eastAsia="zh-CN"/>
+        </w:rPr>
+        <w:t xml:space="preserve"> роль пользователя</w:t>
+      </w:r>
+      <w:r>
+        <w:rPr>
+          <w:rFonts w:ascii="Times New Roman" w:hAnsi="Times New Roman" w:cs="Times New Roman"/>
+          <w:sz w:val="28"/>
+          <w:lang w:eastAsia="zh-CN"/>
+        </w:rPr>
+        <w:t xml:space="preserve"> (</w:t>
+      </w:r>
+      <w:proofErr w:type="spellStart"/>
+      <w:r>
+        <w:rPr>
+          <w:rFonts w:ascii="Times New Roman" w:hAnsi="Times New Roman" w:cs="Times New Roman"/>
+          <w:sz w:val="28"/>
+          <w:lang w:eastAsia="zh-CN"/>
+        </w:rPr>
+        <w:t>role</w:t>
+      </w:r>
+      <w:proofErr w:type="spellEnd"/>
+      <w:r>
+        <w:rPr>
+          <w:rFonts w:ascii="Times New Roman" w:hAnsi="Times New Roman" w:cs="Times New Roman"/>
+          <w:sz w:val="28"/>
+          <w:lang w:eastAsia="zh-CN"/>
+        </w:rPr>
+        <w:t>);</w:t>
+      </w:r>
+    </w:p>
+    <w:p>
+      <w:pPr>
+        <w:spacing w:after="160" w:line="259" w:lineRule="auto"/>
+        <w:ind w:firstLine="709"/>
+        <w:rPr>
+          <w:rFonts w:ascii="Times New Roman" w:hAnsi="Times New Roman" w:cs="Times New Roman" w:hint="eastAsia"/>
+          <w:sz w:val="28"/>
+          <w:lang w:eastAsia="zh-CN"/>
+        </w:rPr>
+      </w:pPr>
+      <w:r>
+        <w:rPr>
+          <w:rFonts w:ascii="Times New Roman" w:hAnsi="Times New Roman" w:cs="Times New Roman"/>
+          <w:sz w:val="28"/>
+          <w:lang w:eastAsia="zh-CN"/>
+        </w:rPr>
+        <w:t xml:space="preserve">- </w:t>
+      </w:r>
+      <w:r>
+        <w:rPr>
+          <w:rFonts w:ascii="Times New Roman" w:hAnsi="Times New Roman" w:cs="Times New Roman"/>
+          <w:sz w:val="28"/>
+          <w:lang w:eastAsia="zh-CN"/>
+        </w:rPr>
+        <w:t xml:space="preserve">скидки </w:t>
+      </w:r>
+      <w:r>
+        <w:rPr>
+          <w:rFonts w:ascii="Times New Roman" w:hAnsi="Times New Roman" w:cs="Times New Roman"/>
+          <w:sz w:val="28"/>
+          <w:lang w:eastAsia="zh-CN"/>
+        </w:rPr>
+        <w:t>(</w:t>
+      </w:r>
+      <w:proofErr w:type="spellStart"/>
+      <w:r>
+        <w:rPr>
+          <w:rFonts w:ascii="Times New Roman" w:hAnsi="Times New Roman" w:cs="Times New Roman"/>
+          <w:sz w:val="28"/>
+          <w:lang w:eastAsia="zh-CN"/>
+        </w:rPr>
+        <w:t>discount</w:t>
+      </w:r>
+      <w:proofErr w:type="spellEnd"/>
+      <w:r>
+        <w:rPr>
+          <w:rFonts w:ascii="Times New Roman" w:hAnsi="Times New Roman" w:cs="Times New Roman"/>
+          <w:sz w:val="28"/>
+          <w:lang w:eastAsia="zh-CN"/>
+        </w:rPr>
+        <w:t>);</w:t>
+      </w:r>
+    </w:p>
+    <w:p>
+      <w:pPr>
+        <w:spacing w:after="160" w:line="259" w:lineRule="auto"/>
+        <w:ind w:firstLine="709"/>
+        <w:jc w:val="both"/>
+        <w:rPr>
+          <w:rFonts w:ascii="Times New Roman" w:hAnsi="Times New Roman" w:cs="Times New Roman"/>
+          <w:sz w:val="28"/>
+          <w:lang w:eastAsia="zh-CN"/>
+        </w:rPr>
+      </w:pPr>
+      <w:r>
+        <w:rPr>
+          <w:rFonts w:ascii="Times New Roman" w:hAnsi="Times New Roman" w:cs="Times New Roman"/>
+          <w:sz w:val="28"/>
+          <w:lang w:eastAsia="zh-CN"/>
+        </w:rPr>
+        <w:t xml:space="preserve">Сущность </w:t>
+      </w:r>
+      <w:proofErr w:type="spellStart"/>
+      <w:r>
+        <w:rPr>
+          <w:rFonts w:ascii="Times New Roman" w:hAnsi="Times New Roman" w:cs="Times New Roman" w:hint="eastAsia"/>
+          <w:sz w:val="28"/>
+          <w:lang w:eastAsia="zh-CN"/>
+        </w:rPr>
+        <w:t>hotel_room</w:t>
+      </w:r>
+      <w:proofErr w:type="spellEnd"/>
+      <w:r>
+        <w:rPr>
+          <w:rFonts w:ascii="Times New Roman" w:hAnsi="Times New Roman" w:cs="Times New Roman" w:hint="eastAsia"/>
+          <w:sz w:val="28"/>
+          <w:lang w:eastAsia="zh-CN"/>
+        </w:rPr>
+        <w:t xml:space="preserve"> </w:t>
+      </w:r>
+      <w:r>
+        <w:rPr>
+          <w:rFonts w:ascii="Times New Roman" w:hAnsi="Times New Roman" w:cs="Times New Roman"/>
+          <w:sz w:val="28"/>
+          <w:lang w:eastAsia="zh-CN"/>
+        </w:rPr>
+        <w:t>представляет комнату в гостинице, содержит идентификатор (</w:t>
+      </w:r>
+      <w:proofErr w:type="spellStart"/>
+      <w:r>
+        <w:rPr>
+          <w:rFonts w:ascii="Times New Roman" w:hAnsi="Times New Roman" w:cs="Times New Roman" w:hint="eastAsia"/>
+          <w:sz w:val="28"/>
+          <w:lang w:eastAsia="zh-CN"/>
+        </w:rPr>
+        <w:t>id</w:t>
+      </w:r>
+      <w:proofErr w:type="spellEnd"/>
+      <w:r>
+        <w:rPr>
+          <w:rFonts w:ascii="Times New Roman" w:hAnsi="Times New Roman" w:cs="Times New Roman"/>
+          <w:sz w:val="28"/>
+          <w:lang w:eastAsia="zh-CN"/>
+        </w:rPr>
+        <w:t>), статус (</w:t>
+      </w:r>
+      <w:proofErr w:type="spellStart"/>
+      <w:r>
+        <w:rPr>
+          <w:rFonts w:ascii="Times New Roman" w:hAnsi="Times New Roman" w:cs="Times New Roman" w:hint="eastAsia"/>
+          <w:sz w:val="28"/>
+          <w:lang w:eastAsia="zh-CN"/>
+        </w:rPr>
+        <w:t>status</w:t>
+      </w:r>
+      <w:proofErr w:type="spellEnd"/>
+      <w:r>
+        <w:rPr>
+          <w:rFonts w:ascii="Times New Roman" w:hAnsi="Times New Roman" w:cs="Times New Roman"/>
+          <w:sz w:val="28"/>
+          <w:lang w:eastAsia="zh-CN"/>
+        </w:rPr>
+        <w:t>), определяющий занята комната, забронирована, свободна или нед</w:t>
+      </w:r>
+      <w:r>
+        <w:rPr>
+          <w:rFonts w:ascii="Times New Roman" w:hAnsi="Times New Roman" w:cs="Times New Roman"/>
+          <w:sz w:val="28"/>
+          <w:lang w:eastAsia="zh-CN"/>
+        </w:rPr>
+        <w:t>оступна,</w:t>
+      </w:r>
+      <w:r>
+        <w:rPr>
+          <w:rFonts w:ascii="Times New Roman" w:hAnsi="Times New Roman" w:cs="Times New Roman"/>
+          <w:sz w:val="28"/>
+          <w:lang w:eastAsia="zh-CN"/>
+        </w:rPr>
+        <w:t xml:space="preserve"> </w:t>
+      </w:r>
+      <w:r>
+        <w:rPr>
+          <w:rFonts w:ascii="Times New Roman" w:hAnsi="Times New Roman" w:cs="Times New Roman"/>
+          <w:sz w:val="28"/>
+          <w:lang w:eastAsia="zh-CN"/>
+        </w:rPr>
+        <w:t>количество комнат (</w:t>
+      </w:r>
+      <w:proofErr w:type="spellStart"/>
+      <w:r>
+        <w:rPr>
+          <w:rFonts w:ascii="Times New Roman" w:hAnsi="Times New Roman" w:cs="Times New Roman"/>
+          <w:sz w:val="28"/>
+          <w:lang w:eastAsia="zh-CN"/>
+        </w:rPr>
+        <w:t>room_amount</w:t>
+      </w:r>
+      <w:proofErr w:type="spellEnd"/>
+      <w:r>
+        <w:rPr>
+          <w:rFonts w:ascii="Times New Roman" w:hAnsi="Times New Roman" w:cs="Times New Roman"/>
+          <w:sz w:val="28"/>
+          <w:lang w:eastAsia="zh-CN"/>
+        </w:rPr>
+        <w:t xml:space="preserve">), цена за номер </w:t>
+      </w:r>
+      <w:r>
+        <w:rPr>
+          <w:rFonts w:ascii="Times New Roman" w:hAnsi="Times New Roman" w:cs="Times New Roman"/>
+          <w:sz w:val="28"/>
+          <w:lang w:eastAsia="zh-CN"/>
+        </w:rPr>
+        <w:t>(</w:t>
+      </w:r>
+      <w:r>
+        <w:rPr>
+          <w:rFonts w:ascii="Times New Roman" w:hAnsi="Times New Roman" w:cs="Times New Roman"/>
+          <w:sz w:val="28"/>
+          <w:lang w:val="en-US" w:eastAsia="zh-CN"/>
+        </w:rPr>
+        <w:t>price</w:t>
+      </w:r>
+      <w:r>
+        <w:rPr>
+          <w:rFonts w:ascii="Times New Roman" w:hAnsi="Times New Roman" w:cs="Times New Roman"/>
+          <w:sz w:val="28"/>
+          <w:lang w:eastAsia="zh-CN"/>
+        </w:rPr>
+        <w:t>)</w:t>
+      </w:r>
+      <w:r>
+        <w:rPr>
+          <w:rFonts w:ascii="Times New Roman" w:hAnsi="Times New Roman" w:cs="Times New Roman"/>
+          <w:sz w:val="28"/>
+          <w:lang w:eastAsia="zh-CN"/>
+        </w:rPr>
+        <w:t>, идентификатор типа комнаты (</w:t>
+      </w:r>
+      <w:proofErr w:type="spellStart"/>
+      <w:r>
+        <w:rPr>
+          <w:rFonts w:ascii="Times New Roman" w:hAnsi="Times New Roman" w:cs="Times New Roman" w:hint="eastAsia"/>
+          <w:sz w:val="28"/>
+          <w:lang w:eastAsia="zh-CN"/>
+        </w:rPr>
+        <w:t>id_typ</w:t>
+      </w:r>
+      <w:r>
+        <w:rPr>
+          <w:rFonts w:ascii="Times New Roman" w:hAnsi="Times New Roman" w:cs="Times New Roman"/>
+          <w:sz w:val="28"/>
+          <w:lang w:eastAsia="zh-CN"/>
+        </w:rPr>
+        <w:t>e</w:t>
+      </w:r>
+      <w:proofErr w:type="spellEnd"/>
+      <w:r>
+        <w:rPr>
+          <w:rFonts w:ascii="Times New Roman" w:hAnsi="Times New Roman" w:cs="Times New Roman"/>
+          <w:sz w:val="28"/>
+          <w:lang w:eastAsia="zh-CN"/>
+        </w:rPr>
+        <w:t>)</w:t>
+      </w:r>
+      <w:r>
+        <w:rPr>
+          <w:rFonts w:ascii="Times New Roman" w:hAnsi="Times New Roman" w:cs="Times New Roman"/>
+          <w:sz w:val="28"/>
+          <w:lang w:eastAsia="zh-CN"/>
+        </w:rPr>
+        <w:t xml:space="preserve"> </w:t>
+      </w:r>
+      <w:r>
+        <w:rPr>
+          <w:rFonts w:ascii="Times New Roman" w:hAnsi="Times New Roman" w:cs="Times New Roman"/>
+          <w:sz w:val="28"/>
+          <w:lang w:eastAsia="zh-CN"/>
+        </w:rPr>
+        <w:t xml:space="preserve">и идентификатор клиента, забронировавшего номер </w:t>
+      </w:r>
+      <w:r>
+        <w:rPr>
+          <w:rFonts w:ascii="Times New Roman" w:hAnsi="Times New Roman" w:cs="Times New Roman" w:hint="eastAsia"/>
+          <w:sz w:val="28"/>
+          <w:lang w:eastAsia="zh-CN"/>
+        </w:rPr>
+        <w:t>(</w:t>
+      </w:r>
+      <w:proofErr w:type="spellStart"/>
+      <w:r>
+        <w:rPr>
+          <w:rFonts w:ascii="Times New Roman" w:hAnsi="Times New Roman" w:cs="Times New Roman"/>
+          <w:sz w:val="28"/>
+          <w:lang w:eastAsia="zh-CN"/>
+        </w:rPr>
+        <w:t>id_client</w:t>
+      </w:r>
+      <w:proofErr w:type="spellEnd"/>
+      <w:r>
+        <w:rPr>
+          <w:rFonts w:ascii="Times New Roman" w:hAnsi="Times New Roman" w:cs="Times New Roman" w:hint="eastAsia"/>
+          <w:sz w:val="28"/>
+          <w:lang w:eastAsia="zh-CN"/>
+        </w:rPr>
+        <w:t>)</w:t>
+      </w:r>
+      <w:r>
+        <w:rPr>
+          <w:rFonts w:ascii="Times New Roman" w:hAnsi="Times New Roman" w:cs="Times New Roman"/>
+          <w:sz w:val="28"/>
+          <w:lang w:eastAsia="zh-CN"/>
+        </w:rPr>
+        <w:t>.</w:t>
+      </w:r>
+    </w:p>
+    <w:p>
+      <w:pPr>
+        <w:spacing w:after="160" w:line="259" w:lineRule="auto"/>
+        <w:ind w:firstLine="709"/>
+        <w:jc w:val="both"/>
+        <w:rPr>
+          <w:rFonts w:ascii="Times New Roman" w:hAnsi="Times New Roman" w:cs="Times New Roman"/>
+          <w:sz w:val="28"/>
+          <w:lang w:eastAsia="zh-CN"/>
+        </w:rPr>
+      </w:pPr>
+      <w:r>
+        <w:rPr>
+          <w:rFonts w:ascii="Times New Roman" w:hAnsi="Times New Roman" w:cs="Times New Roman"/>
+          <w:sz w:val="28"/>
+          <w:lang w:eastAsia="zh-CN"/>
+        </w:rPr>
+        <w:t xml:space="preserve">Сущность </w:t>
+      </w:r>
+      <w:proofErr w:type="spellStart"/>
+      <w:r>
+        <w:rPr>
+          <w:rFonts w:ascii="Times New Roman" w:hAnsi="Times New Roman" w:cs="Times New Roman" w:hint="eastAsia"/>
+          <w:sz w:val="28"/>
+          <w:lang w:eastAsia="zh-CN"/>
+        </w:rPr>
+        <w:t>room_type</w:t>
+      </w:r>
+      <w:proofErr w:type="spellEnd"/>
+      <w:r>
+        <w:rPr>
+          <w:rFonts w:ascii="Times New Roman" w:hAnsi="Times New Roman" w:cs="Times New Roman"/>
+          <w:sz w:val="28"/>
+          <w:lang w:eastAsia="zh-CN"/>
+        </w:rPr>
+        <w:t xml:space="preserve"> </w:t>
+      </w:r>
+      <w:r>
+        <w:rPr>
+          <w:rFonts w:ascii="Times New Roman" w:hAnsi="Times New Roman" w:cs="Times New Roman"/>
+          <w:sz w:val="28"/>
+          <w:lang w:eastAsia="zh-CN"/>
+        </w:rPr>
+        <w:t>содержит</w:t>
+      </w:r>
+      <w:r>
+        <w:rPr>
+          <w:rFonts w:ascii="Times New Roman" w:hAnsi="Times New Roman" w:cs="Times New Roman"/>
+          <w:sz w:val="28"/>
+          <w:lang w:eastAsia="zh-CN"/>
+        </w:rPr>
+        <w:t xml:space="preserve"> идентификатор (</w:t>
+      </w:r>
+      <w:proofErr w:type="spellStart"/>
+      <w:r>
+        <w:rPr>
+          <w:rFonts w:ascii="Times New Roman" w:hAnsi="Times New Roman" w:cs="Times New Roman" w:hint="eastAsia"/>
+          <w:sz w:val="28"/>
+          <w:lang w:eastAsia="zh-CN"/>
+        </w:rPr>
+        <w:t>id</w:t>
+      </w:r>
+      <w:proofErr w:type="spellEnd"/>
+      <w:r>
+        <w:rPr>
+          <w:rFonts w:ascii="Times New Roman" w:hAnsi="Times New Roman" w:cs="Times New Roman"/>
+          <w:sz w:val="28"/>
+          <w:lang w:eastAsia="zh-CN"/>
+        </w:rPr>
+        <w:t>),</w:t>
+      </w:r>
+      <w:r>
+        <w:rPr>
+          <w:rFonts w:ascii="Times New Roman" w:hAnsi="Times New Roman" w:cs="Times New Roman"/>
+          <w:sz w:val="28"/>
+          <w:lang w:eastAsia="zh-CN"/>
+        </w:rPr>
+        <w:t xml:space="preserve"> название типа </w:t>
+      </w:r>
+      <w:r>
+        <w:rPr>
+          <w:rFonts w:ascii="Times New Roman" w:hAnsi="Times New Roman" w:cs="Times New Roman" w:hint="eastAsia"/>
+          <w:sz w:val="28"/>
+          <w:lang w:eastAsia="zh-CN"/>
+        </w:rPr>
+        <w:t>(</w:t>
+      </w:r>
+      <w:proofErr w:type="spellStart"/>
+      <w:r>
+        <w:rPr>
+          <w:rFonts w:ascii="Times New Roman" w:hAnsi="Times New Roman" w:cs="Times New Roman"/>
+          <w:sz w:val="28"/>
+          <w:lang w:eastAsia="zh-CN"/>
+        </w:rPr>
+        <w:t>name</w:t>
+      </w:r>
+      <w:proofErr w:type="spellEnd"/>
+      <w:r>
+        <w:rPr>
+          <w:rFonts w:ascii="Times New Roman" w:hAnsi="Times New Roman" w:cs="Times New Roman" w:hint="eastAsia"/>
+          <w:sz w:val="28"/>
+          <w:lang w:eastAsia="zh-CN"/>
+        </w:rPr>
+        <w:t>)</w:t>
+      </w:r>
+      <w:r>
+        <w:rPr>
+          <w:rFonts w:ascii="Times New Roman" w:hAnsi="Times New Roman" w:cs="Times New Roman"/>
+          <w:sz w:val="28"/>
+          <w:lang w:eastAsia="zh-CN"/>
+        </w:rPr>
+        <w:t xml:space="preserve">, количество мест в номере </w:t>
+      </w:r>
+      <w:r>
+        <w:rPr>
+          <w:rFonts w:ascii="Times New Roman" w:hAnsi="Times New Roman" w:cs="Times New Roman" w:hint="eastAsia"/>
+          <w:sz w:val="28"/>
+          <w:lang w:eastAsia="zh-CN"/>
+        </w:rPr>
+        <w:t>(</w:t>
+      </w:r>
+      <w:proofErr w:type="spellStart"/>
+      <w:r>
+        <w:rPr>
+          <w:rFonts w:ascii="Times New Roman" w:hAnsi="Times New Roman" w:cs="Times New Roman"/>
+          <w:sz w:val="28"/>
+          <w:lang w:eastAsia="zh-CN"/>
+        </w:rPr>
+        <w:t>human_amount</w:t>
+      </w:r>
+      <w:proofErr w:type="spellEnd"/>
+      <w:r>
+        <w:rPr>
+          <w:rFonts w:ascii="Times New Roman" w:hAnsi="Times New Roman" w:cs="Times New Roman"/>
+          <w:sz w:val="28"/>
+          <w:lang w:eastAsia="zh-CN"/>
+        </w:rPr>
+        <w:t>)</w:t>
+      </w:r>
+      <w:r>
+        <w:rPr>
+          <w:rFonts w:ascii="Times New Roman" w:hAnsi="Times New Roman" w:cs="Times New Roman"/>
+          <w:sz w:val="28"/>
+          <w:lang w:eastAsia="zh-CN"/>
+        </w:rPr>
+        <w:t xml:space="preserve"> </w:t>
+      </w:r>
+      <w:r>
+        <w:rPr>
+          <w:rFonts w:ascii="Times New Roman" w:hAnsi="Times New Roman" w:cs="Times New Roman"/>
+          <w:sz w:val="28"/>
+          <w:lang w:eastAsia="zh-CN"/>
+        </w:rPr>
+        <w:t xml:space="preserve">и описание </w:t>
+      </w:r>
+      <w:r>
+        <w:rPr>
+          <w:rFonts w:ascii="Times New Roman" w:hAnsi="Times New Roman" w:cs="Times New Roman" w:hint="eastAsia"/>
+          <w:sz w:val="28"/>
+          <w:lang w:eastAsia="zh-CN"/>
+        </w:rPr>
+        <w:t>(</w:t>
+      </w:r>
+      <w:proofErr w:type="spellStart"/>
+      <w:r>
+        <w:rPr>
+          <w:rFonts w:ascii="Times New Roman" w:hAnsi="Times New Roman" w:cs="Times New Roman"/>
+          <w:sz w:val="28"/>
+          <w:lang w:eastAsia="zh-CN"/>
+        </w:rPr>
+        <w:t>descriptinon</w:t>
+      </w:r>
+      <w:proofErr w:type="spellEnd"/>
+      <w:r>
+        <w:rPr>
+          <w:rFonts w:ascii="Times New Roman" w:hAnsi="Times New Roman" w:cs="Times New Roman" w:hint="eastAsia"/>
+          <w:sz w:val="28"/>
+          <w:lang w:eastAsia="zh-CN"/>
+        </w:rPr>
+        <w:t>)</w:t>
+      </w:r>
+      <w:r>
+        <w:rPr>
+          <w:rFonts w:ascii="Times New Roman" w:hAnsi="Times New Roman" w:cs="Times New Roman"/>
+          <w:sz w:val="28"/>
+          <w:lang w:eastAsia="zh-CN"/>
+        </w:rPr>
+        <w:t>.</w:t>
+      </w:r>
+    </w:p>
+    <w:p>
+      <w:pPr>
+        <w:spacing w:after="160" w:line="259" w:lineRule="auto"/>
+        <w:ind w:firstLine="709"/>
+        <w:jc w:val="both"/>
+        <w:rPr>
+          <w:rFonts w:ascii="Times New Roman" w:hAnsi="Times New Roman" w:cs="Times New Roman"/>
+          <w:sz w:val="28"/>
+          <w:lang w:eastAsia="zh-CN"/>
+        </w:rPr>
+      </w:pPr>
+      <w:r>
+        <w:rPr>
+          <w:rFonts w:ascii="Times New Roman" w:hAnsi="Times New Roman" w:cs="Times New Roman"/>
+          <w:sz w:val="28"/>
+          <w:lang w:eastAsia="zh-CN"/>
+        </w:rPr>
+        <w:t xml:space="preserve">Сущность </w:t>
+      </w:r>
+      <w:proofErr w:type="spellStart"/>
+      <w:r>
+        <w:rPr>
+          <w:rFonts w:ascii="Times New Roman" w:hAnsi="Times New Roman" w:cs="Times New Roman" w:hint="eastAsia"/>
+          <w:sz w:val="28"/>
+          <w:lang w:eastAsia="zh-CN"/>
+        </w:rPr>
+        <w:t>client</w:t>
+      </w:r>
+      <w:proofErr w:type="spellEnd"/>
+      <w:r>
+        <w:rPr>
+          <w:rFonts w:ascii="Times New Roman" w:hAnsi="Times New Roman" w:cs="Times New Roman"/>
+          <w:sz w:val="28"/>
+          <w:lang w:eastAsia="zh-CN"/>
+        </w:rPr>
+        <w:t xml:space="preserve"> представляет клиента гостиницы. С</w:t>
+      </w:r>
+      <w:r>
+        <w:rPr>
+          <w:rFonts w:ascii="Times New Roman" w:hAnsi="Times New Roman" w:cs="Times New Roman"/>
+          <w:sz w:val="28"/>
+          <w:lang w:eastAsia="zh-CN"/>
+        </w:rPr>
+        <w:t>одержит идентификатор (</w:t>
+      </w:r>
+      <w:proofErr w:type="spellStart"/>
+      <w:r>
+        <w:rPr>
+          <w:rFonts w:ascii="Times New Roman" w:hAnsi="Times New Roman" w:cs="Times New Roman" w:hint="eastAsia"/>
+          <w:sz w:val="28"/>
+          <w:lang w:eastAsia="zh-CN"/>
+        </w:rPr>
+        <w:t>id</w:t>
+      </w:r>
+      <w:proofErr w:type="spellEnd"/>
+      <w:r>
+        <w:rPr>
+          <w:rFonts w:ascii="Times New Roman" w:hAnsi="Times New Roman" w:cs="Times New Roman"/>
+          <w:sz w:val="28"/>
+          <w:lang w:eastAsia="zh-CN"/>
+        </w:rPr>
+        <w:t>),</w:t>
+      </w:r>
+      <w:r>
+        <w:rPr>
+          <w:rFonts w:ascii="Times New Roman" w:hAnsi="Times New Roman" w:cs="Times New Roman"/>
+          <w:sz w:val="28"/>
+          <w:lang w:eastAsia="zh-CN"/>
+        </w:rPr>
+        <w:t xml:space="preserve"> идентификатор пользователя, под которым был выполнен вход на сайт (</w:t>
+      </w:r>
+      <w:proofErr w:type="spellStart"/>
+      <w:r>
+        <w:rPr>
+          <w:rFonts w:ascii="Times New Roman" w:hAnsi="Times New Roman" w:cs="Times New Roman" w:hint="eastAsia"/>
+          <w:sz w:val="28"/>
+          <w:lang w:eastAsia="zh-CN"/>
+        </w:rPr>
+        <w:t>id_user</w:t>
+      </w:r>
+      <w:proofErr w:type="spellEnd"/>
+      <w:r>
+        <w:rPr>
+          <w:rFonts w:ascii="Times New Roman" w:hAnsi="Times New Roman" w:cs="Times New Roman"/>
+          <w:sz w:val="28"/>
+          <w:lang w:eastAsia="zh-CN"/>
+        </w:rPr>
+        <w:t>),</w:t>
+      </w:r>
+      <w:r>
+        <w:rPr>
+          <w:rFonts w:ascii="Times New Roman" w:hAnsi="Times New Roman" w:cs="Times New Roman"/>
+          <w:sz w:val="28"/>
+          <w:lang w:eastAsia="zh-CN"/>
+        </w:rPr>
+        <w:t xml:space="preserve"> </w:t>
+      </w:r>
+      <w:r>
+        <w:rPr>
+          <w:rFonts w:ascii="Times New Roman" w:hAnsi="Times New Roman" w:cs="Times New Roman"/>
+          <w:sz w:val="28"/>
+          <w:lang w:eastAsia="zh-CN"/>
+        </w:rPr>
+        <w:t>количество посещений гостиницы (</w:t>
+      </w:r>
+      <w:proofErr w:type="spellStart"/>
+      <w:r>
+        <w:rPr>
+          <w:rFonts w:ascii="Times New Roman" w:hAnsi="Times New Roman" w:cs="Times New Roman" w:hint="eastAsia"/>
+          <w:sz w:val="28"/>
+          <w:lang w:eastAsia="zh-CN"/>
+        </w:rPr>
+        <w:t>count_visiting</w:t>
+      </w:r>
+      <w:proofErr w:type="spellEnd"/>
+      <w:r>
+        <w:rPr>
+          <w:rFonts w:ascii="Times New Roman" w:hAnsi="Times New Roman" w:cs="Times New Roman"/>
+          <w:sz w:val="28"/>
+          <w:lang w:eastAsia="zh-CN"/>
+        </w:rPr>
+        <w:t xml:space="preserve">), </w:t>
+      </w:r>
+      <w:r>
+        <w:rPr>
+          <w:rFonts w:ascii="Times New Roman" w:hAnsi="Times New Roman" w:cs="Times New Roman"/>
+          <w:sz w:val="28"/>
+          <w:lang w:eastAsia="zh-CN"/>
+        </w:rPr>
+        <w:t xml:space="preserve">идентификатор </w:t>
+      </w:r>
+      <w:r>
+        <w:rPr>
+          <w:rFonts w:ascii="Times New Roman" w:hAnsi="Times New Roman" w:cs="Times New Roman"/>
+          <w:sz w:val="28"/>
+          <w:lang w:eastAsia="zh-CN"/>
+        </w:rPr>
+        <w:t>полученной скидки (</w:t>
+      </w:r>
+      <w:proofErr w:type="spellStart"/>
+      <w:r>
+        <w:rPr>
+          <w:rFonts w:ascii="Times New Roman" w:hAnsi="Times New Roman" w:cs="Times New Roman" w:hint="eastAsia"/>
+          <w:sz w:val="28"/>
+          <w:lang w:eastAsia="zh-CN"/>
+        </w:rPr>
+        <w:t>id_discount</w:t>
+      </w:r>
+      <w:proofErr w:type="spellEnd"/>
+      <w:r>
+        <w:rPr>
+          <w:rFonts w:ascii="Times New Roman" w:hAnsi="Times New Roman" w:cs="Times New Roman"/>
+          <w:sz w:val="28"/>
+          <w:lang w:eastAsia="zh-CN"/>
+        </w:rPr>
+        <w:t xml:space="preserve">) и поля с личными данными: имя </w:t>
+      </w:r>
+      <w:r>
+        <w:rPr>
+          <w:rFonts w:ascii="Times New Roman" w:hAnsi="Times New Roman" w:cs="Times New Roman" w:hint="eastAsia"/>
+          <w:sz w:val="28"/>
+          <w:lang w:eastAsia="zh-CN"/>
+        </w:rPr>
+        <w:t>(</w:t>
+      </w:r>
+      <w:proofErr w:type="spellStart"/>
+      <w:r>
+        <w:rPr>
+          <w:rFonts w:ascii="Times New Roman" w:hAnsi="Times New Roman" w:cs="Times New Roman"/>
+          <w:sz w:val="28"/>
+          <w:lang w:eastAsia="zh-CN"/>
+        </w:rPr>
+        <w:t>name</w:t>
+      </w:r>
+      <w:proofErr w:type="spellEnd"/>
+      <w:r>
+        <w:rPr>
+          <w:rFonts w:ascii="Times New Roman" w:hAnsi="Times New Roman" w:cs="Times New Roman" w:hint="eastAsia"/>
+          <w:sz w:val="28"/>
+          <w:lang w:eastAsia="zh-CN"/>
+        </w:rPr>
+        <w:t>)</w:t>
+      </w:r>
+      <w:r>
+        <w:rPr>
+          <w:rFonts w:ascii="Times New Roman" w:hAnsi="Times New Roman" w:cs="Times New Roman"/>
+          <w:sz w:val="28"/>
+          <w:lang w:eastAsia="zh-CN"/>
+        </w:rPr>
+        <w:t>, фамилия (</w:t>
+      </w:r>
+      <w:proofErr w:type="spellStart"/>
+      <w:r>
+        <w:rPr>
+          <w:rFonts w:ascii="Times New Roman" w:hAnsi="Times New Roman" w:cs="Times New Roman"/>
+          <w:sz w:val="28"/>
+          <w:lang w:eastAsia="zh-CN"/>
+        </w:rPr>
+        <w:t>surname</w:t>
+      </w:r>
+      <w:proofErr w:type="spellEnd"/>
+      <w:r>
+        <w:rPr>
+          <w:rFonts w:ascii="Times New Roman" w:hAnsi="Times New Roman" w:cs="Times New Roman"/>
+          <w:sz w:val="28"/>
+          <w:lang w:eastAsia="zh-CN"/>
+        </w:rPr>
+        <w:t xml:space="preserve">), телефон </w:t>
+      </w:r>
+      <w:r>
+        <w:rPr>
+          <w:rFonts w:ascii="Times New Roman" w:hAnsi="Times New Roman" w:cs="Times New Roman"/>
+          <w:sz w:val="28"/>
+          <w:lang w:eastAsia="zh-CN"/>
+        </w:rPr>
+        <w:t>(</w:t>
+      </w:r>
+      <w:r>
+        <w:rPr>
+          <w:rFonts w:ascii="Times New Roman" w:hAnsi="Times New Roman" w:cs="Times New Roman"/>
+          <w:sz w:val="28"/>
+          <w:lang w:val="en-US" w:eastAsia="zh-CN"/>
+        </w:rPr>
+        <w:t>phone</w:t>
+      </w:r>
+      <w:r>
+        <w:rPr>
+          <w:rFonts w:ascii="Times New Roman" w:hAnsi="Times New Roman" w:cs="Times New Roman"/>
+          <w:sz w:val="28"/>
+          <w:lang w:eastAsia="zh-CN"/>
+        </w:rPr>
+        <w:t>)</w:t>
+      </w:r>
+      <w:r>
+        <w:rPr>
+          <w:rFonts w:ascii="Times New Roman" w:hAnsi="Times New Roman" w:cs="Times New Roman"/>
+          <w:sz w:val="28"/>
+          <w:lang w:eastAsia="zh-CN"/>
+        </w:rPr>
+        <w:t>, электронная почта</w:t>
+      </w:r>
+      <w:r>
+        <w:rPr>
+          <w:rFonts w:ascii="Times New Roman" w:hAnsi="Times New Roman" w:cs="Times New Roman"/>
+          <w:sz w:val="28"/>
+          <w:lang w:eastAsia="zh-CN"/>
+        </w:rPr>
+        <w:t xml:space="preserve"> (</w:t>
+      </w:r>
+      <w:r>
+        <w:rPr>
+          <w:rFonts w:ascii="Times New Roman" w:hAnsi="Times New Roman" w:cs="Times New Roman"/>
+          <w:sz w:val="28"/>
+          <w:lang w:val="en-US" w:eastAsia="zh-CN"/>
+        </w:rPr>
+        <w:t>email</w:t>
+      </w:r>
+      <w:r>
+        <w:rPr>
+          <w:rFonts w:ascii="Times New Roman" w:hAnsi="Times New Roman" w:cs="Times New Roman"/>
+          <w:sz w:val="28"/>
+          <w:lang w:eastAsia="zh-CN"/>
+        </w:rPr>
+        <w:t>)</w:t>
+      </w:r>
+      <w:r>
+        <w:rPr>
+          <w:rFonts w:ascii="Times New Roman" w:hAnsi="Times New Roman" w:cs="Times New Roman"/>
+          <w:sz w:val="28"/>
+          <w:lang w:eastAsia="zh-CN"/>
+        </w:rPr>
+        <w:t>, номер паспорта</w:t>
+      </w:r>
+      <w:r>
+        <w:rPr>
+          <w:rFonts w:ascii="Times New Roman" w:hAnsi="Times New Roman" w:cs="Times New Roman"/>
+          <w:sz w:val="28"/>
+          <w:lang w:eastAsia="zh-CN"/>
+        </w:rPr>
+        <w:t xml:space="preserve"> (</w:t>
+      </w:r>
+      <w:r>
+        <w:rPr>
+          <w:rFonts w:ascii="Times New Roman" w:hAnsi="Times New Roman" w:cs="Times New Roman"/>
+          <w:sz w:val="28"/>
+          <w:lang w:val="en-US" w:eastAsia="zh-CN"/>
+        </w:rPr>
+        <w:t>passport</w:t>
+      </w:r>
+      <w:r>
+        <w:rPr>
+          <w:rFonts w:ascii="Times New Roman" w:hAnsi="Times New Roman" w:cs="Times New Roman"/>
+          <w:sz w:val="28"/>
+          <w:lang w:eastAsia="zh-CN"/>
+        </w:rPr>
+        <w:t>_</w:t>
+      </w:r>
+      <w:proofErr w:type="spellStart"/>
+      <w:r>
+        <w:rPr>
+          <w:rFonts w:ascii="Times New Roman" w:hAnsi="Times New Roman" w:cs="Times New Roman"/>
+          <w:sz w:val="28"/>
+          <w:lang w:val="en-US" w:eastAsia="zh-CN"/>
+        </w:rPr>
+        <w:t>num</w:t>
+      </w:r>
+      <w:proofErr w:type="spellEnd"/>
+      <w:r>
+        <w:rPr>
+          <w:rFonts w:ascii="Times New Roman" w:hAnsi="Times New Roman" w:cs="Times New Roman"/>
+          <w:sz w:val="28"/>
+          <w:lang w:eastAsia="zh-CN"/>
+        </w:rPr>
+        <w:t>)</w:t>
+      </w:r>
+      <w:r>
+        <w:rPr>
+          <w:rFonts w:ascii="Times New Roman" w:hAnsi="Times New Roman" w:cs="Times New Roman"/>
+          <w:sz w:val="28"/>
+          <w:lang w:eastAsia="zh-CN"/>
+        </w:rPr>
+        <w:t>.</w:t>
+      </w:r>
+    </w:p>
+    <w:p>
+      <w:pPr>
+        <w:spacing w:after="160" w:line="259" w:lineRule="auto"/>
+        <w:ind w:firstLine="709"/>
+        <w:jc w:val="both"/>
+        <w:rPr>
+          <w:rFonts w:ascii="Times New Roman" w:hAnsi="Times New Roman" w:cs="Times New Roman"/>
+          <w:sz w:val="28"/>
+          <w:lang w:eastAsia="zh-CN"/>
+        </w:rPr>
+      </w:pPr>
+      <w:r>
+        <w:rPr>
+          <w:rFonts w:ascii="Times New Roman" w:hAnsi="Times New Roman" w:cs="Times New Roman"/>
+          <w:sz w:val="28"/>
+          <w:lang w:eastAsia="zh-CN"/>
+        </w:rPr>
+        <w:t xml:space="preserve">Сущность </w:t>
+      </w:r>
+      <w:proofErr w:type="spellStart"/>
+      <w:r>
+        <w:rPr>
+          <w:rFonts w:ascii="Times New Roman" w:hAnsi="Times New Roman" w:cs="Times New Roman" w:hint="eastAsia"/>
+          <w:sz w:val="28"/>
+          <w:lang w:eastAsia="zh-CN"/>
+        </w:rPr>
+        <w:t>use</w:t>
+      </w:r>
+      <w:r>
+        <w:rPr>
+          <w:rFonts w:ascii="Times New Roman" w:hAnsi="Times New Roman" w:cs="Times New Roman"/>
+          <w:sz w:val="28"/>
+          <w:lang w:eastAsia="zh-CN"/>
+        </w:rPr>
+        <w:t>r</w:t>
+      </w:r>
+      <w:proofErr w:type="spellEnd"/>
+      <w:r>
+        <w:rPr>
+          <w:rFonts w:ascii="Times New Roman" w:hAnsi="Times New Roman" w:cs="Times New Roman"/>
+          <w:sz w:val="28"/>
+          <w:lang w:eastAsia="zh-CN"/>
+        </w:rPr>
+        <w:t xml:space="preserve"> необходима для хранения данных о зарегистрированных пользователях в системе. С</w:t>
+      </w:r>
+      <w:r>
+        <w:rPr>
+          <w:rFonts w:ascii="Times New Roman" w:hAnsi="Times New Roman" w:cs="Times New Roman"/>
+          <w:sz w:val="28"/>
+          <w:lang w:eastAsia="zh-CN"/>
+        </w:rPr>
+        <w:t>одержит идентификатор (</w:t>
+      </w:r>
+      <w:proofErr w:type="spellStart"/>
+      <w:r>
+        <w:rPr>
+          <w:rFonts w:ascii="Times New Roman" w:hAnsi="Times New Roman" w:cs="Times New Roman" w:hint="eastAsia"/>
+          <w:sz w:val="28"/>
+          <w:lang w:eastAsia="zh-CN"/>
+        </w:rPr>
+        <w:t>id</w:t>
+      </w:r>
+      <w:proofErr w:type="spellEnd"/>
+      <w:r>
+        <w:rPr>
+          <w:rFonts w:ascii="Times New Roman" w:hAnsi="Times New Roman" w:cs="Times New Roman"/>
+          <w:sz w:val="28"/>
+          <w:lang w:eastAsia="zh-CN"/>
+        </w:rPr>
+        <w:t>),</w:t>
+      </w:r>
+      <w:r>
+        <w:rPr>
+          <w:rFonts w:ascii="Times New Roman" w:hAnsi="Times New Roman" w:cs="Times New Roman" w:hint="eastAsia"/>
+          <w:sz w:val="28"/>
+          <w:lang w:eastAsia="zh-CN"/>
+        </w:rPr>
+        <w:t xml:space="preserve"> </w:t>
+      </w:r>
+      <w:r>
+        <w:rPr>
+          <w:rFonts w:ascii="Times New Roman" w:hAnsi="Times New Roman" w:cs="Times New Roman"/>
+          <w:sz w:val="28"/>
+          <w:lang w:eastAsia="zh-CN"/>
+        </w:rPr>
+        <w:t xml:space="preserve">логин </w:t>
+      </w:r>
+      <w:r>
+        <w:rPr>
+          <w:rFonts w:ascii="Times New Roman" w:hAnsi="Times New Roman" w:cs="Times New Roman" w:hint="eastAsia"/>
+          <w:sz w:val="28"/>
+          <w:lang w:eastAsia="zh-CN"/>
+        </w:rPr>
+        <w:t>(</w:t>
+      </w:r>
+      <w:proofErr w:type="spellStart"/>
+      <w:r>
+        <w:rPr>
+          <w:rFonts w:ascii="Times New Roman" w:hAnsi="Times New Roman" w:cs="Times New Roman"/>
+          <w:sz w:val="28"/>
+          <w:lang w:eastAsia="zh-CN"/>
+        </w:rPr>
+        <w:t>login</w:t>
+      </w:r>
+      <w:proofErr w:type="spellEnd"/>
+      <w:r>
+        <w:rPr>
+          <w:rFonts w:ascii="Times New Roman" w:hAnsi="Times New Roman" w:cs="Times New Roman" w:hint="eastAsia"/>
+          <w:sz w:val="28"/>
+          <w:lang w:eastAsia="zh-CN"/>
+        </w:rPr>
+        <w:t>)</w:t>
+      </w:r>
+      <w:r>
+        <w:rPr>
+          <w:rFonts w:ascii="Times New Roman" w:hAnsi="Times New Roman" w:cs="Times New Roman"/>
+          <w:sz w:val="28"/>
+          <w:lang w:eastAsia="zh-CN"/>
+        </w:rPr>
+        <w:t>, пароль (</w:t>
+      </w:r>
+      <w:proofErr w:type="spellStart"/>
+      <w:r>
+        <w:rPr>
+          <w:rFonts w:ascii="Times New Roman" w:hAnsi="Times New Roman" w:cs="Times New Roman"/>
+          <w:sz w:val="28"/>
+          <w:lang w:eastAsia="zh-CN"/>
+        </w:rPr>
+        <w:t>password</w:t>
+      </w:r>
+      <w:proofErr w:type="spellEnd"/>
+      <w:r>
+        <w:rPr>
+          <w:rFonts w:ascii="Times New Roman" w:hAnsi="Times New Roman" w:cs="Times New Roman"/>
+          <w:sz w:val="28"/>
+          <w:lang w:eastAsia="zh-CN"/>
+        </w:rPr>
+        <w:t>), идентификатор присвоенной роли (</w:t>
+      </w:r>
+      <w:proofErr w:type="spellStart"/>
+      <w:r>
+        <w:rPr>
+          <w:rFonts w:ascii="Times New Roman" w:hAnsi="Times New Roman" w:cs="Times New Roman"/>
+          <w:sz w:val="28"/>
+          <w:lang w:eastAsia="zh-CN"/>
+        </w:rPr>
+        <w:t>id_role</w:t>
+      </w:r>
+      <w:proofErr w:type="spellEnd"/>
+      <w:r>
+        <w:rPr>
+          <w:rFonts w:ascii="Times New Roman" w:hAnsi="Times New Roman" w:cs="Times New Roman"/>
+          <w:sz w:val="28"/>
+          <w:lang w:eastAsia="zh-CN"/>
+        </w:rPr>
+        <w:t>).</w:t>
+      </w:r>
+    </w:p>
+    <w:p>
+      <w:pPr>
+        <w:spacing w:after="160" w:line="259" w:lineRule="auto"/>
+        <w:ind w:firstLine="709"/>
+        <w:jc w:val="both"/>
+        <w:rPr>
+          <w:rFonts w:ascii="Times New Roman" w:hAnsi="Times New Roman" w:cs="Times New Roman"/>
+          <w:sz w:val="28"/>
+          <w:lang w:eastAsia="zh-CN"/>
+        </w:rPr>
+      </w:pPr>
+      <w:proofErr w:type="spellStart"/>
+      <w:r>
+        <w:rPr>
+          <w:rFonts w:ascii="Times New Roman" w:hAnsi="Times New Roman" w:cs="Times New Roman" w:hint="eastAsia"/>
+          <w:sz w:val="28"/>
+          <w:lang w:eastAsia="zh-CN"/>
+        </w:rPr>
+        <w:t>C</w:t>
+      </w:r>
+      <w:r>
+        <w:rPr>
+          <w:rFonts w:ascii="Times New Roman" w:hAnsi="Times New Roman" w:cs="Times New Roman"/>
+          <w:sz w:val="28"/>
+          <w:lang w:eastAsia="zh-CN"/>
+        </w:rPr>
+        <w:t>ущность</w:t>
+      </w:r>
+      <w:proofErr w:type="spellEnd"/>
+      <w:r>
+        <w:rPr>
+          <w:rFonts w:ascii="Times New Roman" w:hAnsi="Times New Roman" w:cs="Times New Roman"/>
+          <w:sz w:val="28"/>
+          <w:lang w:eastAsia="zh-CN"/>
+        </w:rPr>
+        <w:t xml:space="preserve"> </w:t>
+      </w:r>
+      <w:proofErr w:type="spellStart"/>
+      <w:r>
+        <w:rPr>
+          <w:rFonts w:ascii="Times New Roman" w:hAnsi="Times New Roman" w:cs="Times New Roman" w:hint="eastAsia"/>
+          <w:sz w:val="28"/>
+          <w:lang w:eastAsia="zh-CN"/>
+        </w:rPr>
+        <w:t>role</w:t>
+      </w:r>
+      <w:proofErr w:type="spellEnd"/>
+      <w:r>
+        <w:rPr>
+          <w:rFonts w:ascii="Times New Roman" w:hAnsi="Times New Roman" w:cs="Times New Roman"/>
+          <w:sz w:val="28"/>
+          <w:lang w:eastAsia="zh-CN"/>
+        </w:rPr>
+        <w:t xml:space="preserve"> </w:t>
+      </w:r>
+      <w:r>
+        <w:rPr>
+          <w:rFonts w:ascii="Times New Roman" w:hAnsi="Times New Roman" w:cs="Times New Roman"/>
+          <w:sz w:val="28"/>
+          <w:lang w:eastAsia="zh-CN"/>
+        </w:rPr>
+        <w:t xml:space="preserve">с полем идентификатора </w:t>
+      </w:r>
+      <w:r>
+        <w:rPr>
+          <w:rFonts w:ascii="Times New Roman" w:hAnsi="Times New Roman" w:cs="Times New Roman" w:hint="eastAsia"/>
+          <w:sz w:val="28"/>
+          <w:lang w:eastAsia="zh-CN"/>
+        </w:rPr>
+        <w:t>(</w:t>
+      </w:r>
+      <w:proofErr w:type="spellStart"/>
+      <w:r>
+        <w:rPr>
+          <w:rFonts w:ascii="Times New Roman" w:hAnsi="Times New Roman" w:cs="Times New Roman"/>
+          <w:sz w:val="28"/>
+          <w:lang w:eastAsia="zh-CN"/>
+        </w:rPr>
+        <w:t>id</w:t>
+      </w:r>
+      <w:proofErr w:type="spellEnd"/>
+      <w:r>
+        <w:rPr>
+          <w:rFonts w:ascii="Times New Roman" w:hAnsi="Times New Roman" w:cs="Times New Roman" w:hint="eastAsia"/>
+          <w:sz w:val="28"/>
+          <w:lang w:eastAsia="zh-CN"/>
+        </w:rPr>
+        <w:t>)</w:t>
+      </w:r>
+      <w:r>
+        <w:rPr>
+          <w:rFonts w:ascii="Times New Roman" w:hAnsi="Times New Roman" w:cs="Times New Roman"/>
+          <w:sz w:val="28"/>
+          <w:lang w:eastAsia="zh-CN"/>
+        </w:rPr>
+        <w:t>, названием роли (</w:t>
+      </w:r>
+      <w:proofErr w:type="spellStart"/>
+      <w:r>
+        <w:rPr>
+          <w:rFonts w:ascii="Times New Roman" w:hAnsi="Times New Roman" w:cs="Times New Roman" w:hint="eastAsia"/>
+          <w:sz w:val="28"/>
+          <w:lang w:eastAsia="zh-CN"/>
+        </w:rPr>
+        <w:t>role_name</w:t>
+      </w:r>
+      <w:proofErr w:type="spellEnd"/>
+      <w:r>
+        <w:rPr>
+          <w:rFonts w:ascii="Times New Roman" w:hAnsi="Times New Roman" w:cs="Times New Roman"/>
+          <w:sz w:val="28"/>
+          <w:lang w:eastAsia="zh-CN"/>
+        </w:rPr>
+        <w:t>)</w:t>
+      </w:r>
+      <w:r>
+        <w:rPr>
+          <w:rFonts w:ascii="Times New Roman" w:hAnsi="Times New Roman" w:cs="Times New Roman"/>
+          <w:sz w:val="28"/>
+          <w:lang w:eastAsia="zh-CN"/>
+        </w:rPr>
+        <w:t xml:space="preserve"> </w:t>
+      </w:r>
+      <w:r>
+        <w:rPr>
+          <w:rFonts w:ascii="Times New Roman" w:hAnsi="Times New Roman" w:cs="Times New Roman"/>
+          <w:sz w:val="28"/>
+          <w:lang w:eastAsia="zh-CN"/>
+        </w:rPr>
+        <w:t xml:space="preserve">и уровнем доступа </w:t>
+      </w:r>
+      <w:r>
+        <w:rPr>
+          <w:rFonts w:ascii="Times New Roman" w:hAnsi="Times New Roman" w:cs="Times New Roman" w:hint="eastAsia"/>
+          <w:sz w:val="28"/>
+          <w:lang w:eastAsia="zh-CN"/>
+        </w:rPr>
+        <w:t>(</w:t>
+      </w:r>
+      <w:proofErr w:type="spellStart"/>
+      <w:r>
+        <w:rPr>
+          <w:rFonts w:ascii="Times New Roman" w:hAnsi="Times New Roman" w:cs="Times New Roman"/>
+          <w:sz w:val="28"/>
+          <w:lang w:eastAsia="zh-CN"/>
+        </w:rPr>
+        <w:t>permission</w:t>
+      </w:r>
+      <w:proofErr w:type="spellEnd"/>
+      <w:r>
+        <w:rPr>
+          <w:rFonts w:ascii="Times New Roman" w:hAnsi="Times New Roman" w:cs="Times New Roman" w:hint="eastAsia"/>
+          <w:sz w:val="28"/>
+          <w:lang w:eastAsia="zh-CN"/>
+        </w:rPr>
+        <w:t>)</w:t>
+      </w:r>
+      <w:r>
+        <w:rPr>
+          <w:rFonts w:ascii="Times New Roman" w:hAnsi="Times New Roman" w:cs="Times New Roman"/>
+          <w:sz w:val="28"/>
+          <w:lang w:eastAsia="zh-CN"/>
+        </w:rPr>
+        <w:t xml:space="preserve">. </w:t>
+      </w:r>
+    </w:p>
+    <w:p>
+      <w:pPr>
+        <w:spacing w:after="160" w:line="259" w:lineRule="auto"/>
+        <w:ind w:firstLine="709"/>
+        <w:jc w:val="both"/>
+        <w:rPr>
+          <w:rFonts w:ascii="Times New Roman" w:hAnsi="Times New Roman" w:cs="Times New Roman"/>
+          <w:sz w:val="28"/>
+          <w:lang w:eastAsia="zh-CN"/>
+        </w:rPr>
+      </w:pPr>
+      <w:r>
+        <w:rPr>
+          <w:rFonts w:ascii="Times New Roman" w:hAnsi="Times New Roman" w:cs="Times New Roman"/>
+          <w:sz w:val="28"/>
+          <w:lang w:eastAsia="zh-CN"/>
+        </w:rPr>
+        <w:t xml:space="preserve">Сущность </w:t>
+      </w:r>
+      <w:proofErr w:type="spellStart"/>
+      <w:r>
+        <w:rPr>
+          <w:rFonts w:ascii="Times New Roman" w:hAnsi="Times New Roman" w:cs="Times New Roman" w:hint="eastAsia"/>
+          <w:sz w:val="28"/>
+          <w:lang w:eastAsia="zh-CN"/>
+        </w:rPr>
+        <w:t>discount</w:t>
+      </w:r>
+      <w:proofErr w:type="spellEnd"/>
+      <w:r>
+        <w:rPr>
+          <w:rFonts w:ascii="Times New Roman" w:hAnsi="Times New Roman" w:cs="Times New Roman" w:hint="eastAsia"/>
+          <w:sz w:val="28"/>
+          <w:lang w:eastAsia="zh-CN"/>
+        </w:rPr>
+        <w:t xml:space="preserve"> </w:t>
+      </w:r>
+      <w:r>
+        <w:rPr>
+          <w:rFonts w:ascii="Times New Roman" w:hAnsi="Times New Roman" w:cs="Times New Roman"/>
+          <w:sz w:val="28"/>
+          <w:lang w:eastAsia="zh-CN"/>
+        </w:rPr>
+        <w:t>содержит идентификатор (</w:t>
+      </w:r>
+      <w:proofErr w:type="spellStart"/>
+      <w:r>
+        <w:rPr>
+          <w:rFonts w:ascii="Times New Roman" w:hAnsi="Times New Roman" w:cs="Times New Roman" w:hint="eastAsia"/>
+          <w:sz w:val="28"/>
+          <w:lang w:eastAsia="zh-CN"/>
+        </w:rPr>
+        <w:t>id</w:t>
+      </w:r>
+      <w:proofErr w:type="spellEnd"/>
+      <w:r>
+        <w:rPr>
+          <w:rFonts w:ascii="Times New Roman" w:hAnsi="Times New Roman" w:cs="Times New Roman"/>
+          <w:sz w:val="28"/>
+          <w:lang w:eastAsia="zh-CN"/>
+        </w:rPr>
+        <w:t>),</w:t>
+      </w:r>
+      <w:r>
+        <w:rPr>
+          <w:rFonts w:ascii="Times New Roman" w:hAnsi="Times New Roman" w:cs="Times New Roman"/>
+          <w:sz w:val="28"/>
+          <w:lang w:eastAsia="zh-CN"/>
+        </w:rPr>
+        <w:t xml:space="preserve"> </w:t>
+      </w:r>
+      <w:r>
+        <w:rPr>
+          <w:rFonts w:ascii="Times New Roman" w:hAnsi="Times New Roman" w:cs="Times New Roman"/>
+          <w:sz w:val="28"/>
+          <w:lang w:eastAsia="zh-CN"/>
+        </w:rPr>
+        <w:t>процент скидки</w:t>
+      </w:r>
+      <w:r>
+        <w:rPr>
+          <w:rFonts w:ascii="Times New Roman" w:hAnsi="Times New Roman" w:cs="Times New Roman" w:hint="eastAsia"/>
+          <w:sz w:val="28"/>
+          <w:lang w:eastAsia="zh-CN"/>
+        </w:rPr>
+        <w:t xml:space="preserve"> (</w:t>
+      </w:r>
+      <w:proofErr w:type="spellStart"/>
+      <w:r>
+        <w:rPr>
+          <w:rFonts w:ascii="Times New Roman" w:hAnsi="Times New Roman" w:cs="Times New Roman"/>
+          <w:sz w:val="28"/>
+          <w:lang w:eastAsia="zh-CN"/>
+        </w:rPr>
+        <w:t>percent</w:t>
+      </w:r>
+      <w:proofErr w:type="spellEnd"/>
+      <w:r>
+        <w:rPr>
+          <w:rFonts w:ascii="Times New Roman" w:hAnsi="Times New Roman" w:cs="Times New Roman" w:hint="eastAsia"/>
+          <w:sz w:val="28"/>
+          <w:lang w:eastAsia="zh-CN"/>
+        </w:rPr>
+        <w:t>)</w:t>
+      </w:r>
+      <w:r>
+        <w:rPr>
+          <w:rFonts w:ascii="Times New Roman" w:hAnsi="Times New Roman" w:cs="Times New Roman"/>
+          <w:sz w:val="28"/>
+          <w:lang w:eastAsia="zh-CN"/>
+        </w:rPr>
+        <w:t>, минимальное необходимое количество посещений для получения скидки (</w:t>
+      </w:r>
+      <w:proofErr w:type="spellStart"/>
+      <w:r>
+        <w:rPr>
+          <w:rFonts w:ascii="Times New Roman" w:hAnsi="Times New Roman" w:cs="Times New Roman" w:hint="eastAsia"/>
+          <w:sz w:val="28"/>
+          <w:lang w:eastAsia="zh-CN"/>
+        </w:rPr>
+        <w:t>min_visiting_count</w:t>
+      </w:r>
+      <w:proofErr w:type="spellEnd"/>
+      <w:r>
+        <w:rPr>
+          <w:rFonts w:ascii="Times New Roman" w:hAnsi="Times New Roman" w:cs="Times New Roman"/>
+          <w:sz w:val="28"/>
+          <w:lang w:eastAsia="zh-CN"/>
+        </w:rPr>
+        <w:t>) и описание условий для получения скидки.</w:t>
+      </w:r>
+    </w:p>
+    <w:p>
+      <w:pPr>
+        <w:spacing w:after="160" w:line="259" w:lineRule="auto"/>
+        <w:ind w:firstLine="709"/>
+        <w:jc w:val="both"/>
+        <w:rPr>
+          <w:rFonts w:ascii="Times New Roman" w:hAnsi="Times New Roman" w:cs="Times New Roman"/>
+          <w:sz w:val="28"/>
+          <w:lang w:eastAsia="zh-CN"/>
+        </w:rPr>
+      </w:pPr>
+      <w:proofErr w:type="spellStart"/>
+      <w:r>
+        <w:rPr>
+          <w:rFonts w:ascii="Times New Roman" w:hAnsi="Times New Roman" w:cs="Times New Roman" w:hint="eastAsia"/>
+          <w:sz w:val="28"/>
+          <w:lang w:eastAsia="zh-CN"/>
+        </w:rPr>
+        <w:t>C</w:t>
+      </w:r>
+      <w:r>
+        <w:rPr>
+          <w:rFonts w:ascii="Times New Roman" w:hAnsi="Times New Roman" w:cs="Times New Roman"/>
+          <w:sz w:val="28"/>
+          <w:lang w:eastAsia="zh-CN"/>
+        </w:rPr>
+        <w:t>ущность</w:t>
+      </w:r>
+      <w:proofErr w:type="spellEnd"/>
+      <w:r>
+        <w:rPr>
+          <w:rFonts w:ascii="Times New Roman" w:hAnsi="Times New Roman" w:cs="Times New Roman"/>
+          <w:sz w:val="28"/>
+          <w:lang w:eastAsia="zh-CN"/>
+        </w:rPr>
+        <w:t xml:space="preserve"> </w:t>
+      </w:r>
+      <w:proofErr w:type="spellStart"/>
+      <w:r>
+        <w:rPr>
+          <w:rFonts w:ascii="Times New Roman" w:hAnsi="Times New Roman" w:cs="Times New Roman" w:hint="eastAsia"/>
+          <w:sz w:val="28"/>
+          <w:lang w:eastAsia="zh-CN"/>
+        </w:rPr>
+        <w:t>feedback</w:t>
+      </w:r>
+      <w:proofErr w:type="spellEnd"/>
+      <w:r>
+        <w:rPr>
+          <w:rFonts w:ascii="Times New Roman" w:hAnsi="Times New Roman" w:cs="Times New Roman" w:hint="eastAsia"/>
+          <w:sz w:val="28"/>
+          <w:lang w:eastAsia="zh-CN"/>
+        </w:rPr>
+        <w:t xml:space="preserve"> </w:t>
+      </w:r>
+      <w:r>
+        <w:rPr>
+          <w:rFonts w:ascii="Times New Roman" w:hAnsi="Times New Roman" w:cs="Times New Roman"/>
+          <w:sz w:val="28"/>
+          <w:lang w:eastAsia="zh-CN"/>
+        </w:rPr>
+        <w:t xml:space="preserve">для хранения отзывов </w:t>
+      </w:r>
+      <w:r>
+        <w:rPr>
+          <w:rFonts w:ascii="Times New Roman" w:hAnsi="Times New Roman" w:cs="Times New Roman"/>
+          <w:sz w:val="28"/>
+          <w:lang w:eastAsia="zh-CN"/>
+        </w:rPr>
+        <w:t>содержит идентификатор (</w:t>
+      </w:r>
+      <w:proofErr w:type="spellStart"/>
+      <w:r>
+        <w:rPr>
+          <w:rFonts w:ascii="Times New Roman" w:hAnsi="Times New Roman" w:cs="Times New Roman" w:hint="eastAsia"/>
+          <w:sz w:val="28"/>
+          <w:lang w:eastAsia="zh-CN"/>
+        </w:rPr>
+        <w:t>id</w:t>
+      </w:r>
+      <w:proofErr w:type="spellEnd"/>
+      <w:r>
+        <w:rPr>
+          <w:rFonts w:ascii="Times New Roman" w:hAnsi="Times New Roman" w:cs="Times New Roman"/>
+          <w:sz w:val="28"/>
+          <w:lang w:eastAsia="zh-CN"/>
+        </w:rPr>
+        <w:t>),</w:t>
+      </w:r>
+      <w:r>
+        <w:rPr>
+          <w:rFonts w:ascii="Times New Roman" w:hAnsi="Times New Roman" w:cs="Times New Roman"/>
+          <w:sz w:val="28"/>
+          <w:lang w:eastAsia="zh-CN"/>
+        </w:rPr>
+        <w:t xml:space="preserve"> оценку (</w:t>
+      </w:r>
+      <w:proofErr w:type="spellStart"/>
+      <w:r>
+        <w:rPr>
+          <w:rFonts w:ascii="Times New Roman" w:hAnsi="Times New Roman" w:cs="Times New Roman" w:hint="eastAsia"/>
+          <w:sz w:val="28"/>
+          <w:lang w:eastAsia="zh-CN"/>
+        </w:rPr>
+        <w:t>mark</w:t>
+      </w:r>
+      <w:proofErr w:type="spellEnd"/>
+      <w:r>
+        <w:rPr>
+          <w:rFonts w:ascii="Times New Roman" w:hAnsi="Times New Roman" w:cs="Times New Roman"/>
+          <w:sz w:val="28"/>
+          <w:lang w:eastAsia="zh-CN"/>
+        </w:rPr>
+        <w:t>), текст отзыва (</w:t>
+      </w:r>
+      <w:proofErr w:type="spellStart"/>
+      <w:r>
+        <w:rPr>
+          <w:rFonts w:ascii="Times New Roman" w:hAnsi="Times New Roman" w:cs="Times New Roman"/>
+          <w:sz w:val="28"/>
+          <w:lang w:eastAsia="zh-CN"/>
+        </w:rPr>
+        <w:t>text</w:t>
+      </w:r>
+      <w:proofErr w:type="spellEnd"/>
+      <w:r>
+        <w:rPr>
+          <w:rFonts w:ascii="Times New Roman" w:hAnsi="Times New Roman" w:cs="Times New Roman"/>
+          <w:sz w:val="28"/>
+          <w:lang w:eastAsia="zh-CN"/>
+        </w:rPr>
+        <w:t>) и идентификатор клиента (</w:t>
+      </w:r>
+      <w:proofErr w:type="spellStart"/>
+      <w:r>
+        <w:rPr>
+          <w:rFonts w:ascii="Times New Roman" w:hAnsi="Times New Roman" w:cs="Times New Roman"/>
+          <w:sz w:val="28"/>
+          <w:lang w:eastAsia="zh-CN"/>
+        </w:rPr>
+        <w:t>id_client</w:t>
+      </w:r>
+      <w:proofErr w:type="spellEnd"/>
+      <w:r>
+        <w:rPr>
+          <w:rFonts w:ascii="Times New Roman" w:hAnsi="Times New Roman" w:cs="Times New Roman"/>
+          <w:sz w:val="28"/>
+          <w:lang w:eastAsia="zh-CN"/>
+        </w:rPr>
+        <w:t>), оставившего отзыв.</w:t>
+      </w:r>
+    </w:p>
+    <w:p>
+      <w:pPr>
+        <w:spacing w:after="160" w:line="259" w:lineRule="auto"/>
+        <w:ind w:firstLine="709"/>
+        <w:jc w:val="both"/>
+        <w:rPr>
+          <w:rFonts w:ascii="Times New Roman" w:hAnsi="Times New Roman" w:cs="Times New Roman"/>
+          <w:sz w:val="28"/>
+          <w:lang w:eastAsia="zh-CN"/>
+        </w:rPr>
+      </w:pPr>
+      <w:r>
+        <w:rPr>
+          <w:rFonts w:ascii="Times New Roman" w:hAnsi="Times New Roman" w:cs="Times New Roman"/>
+          <w:sz w:val="28"/>
+          <w:lang w:eastAsia="zh-CN"/>
+        </w:rPr>
+        <w:t xml:space="preserve">Сущность </w:t>
+      </w:r>
+      <w:proofErr w:type="spellStart"/>
+      <w:r>
+        <w:rPr>
+          <w:rFonts w:ascii="Times New Roman" w:hAnsi="Times New Roman" w:cs="Times New Roman" w:hint="eastAsia"/>
+          <w:sz w:val="28"/>
+          <w:lang w:eastAsia="zh-CN"/>
+        </w:rPr>
+        <w:t>service</w:t>
+      </w:r>
+      <w:proofErr w:type="spellEnd"/>
+      <w:r>
+        <w:rPr>
+          <w:rFonts w:ascii="Times New Roman" w:hAnsi="Times New Roman" w:cs="Times New Roman"/>
+          <w:sz w:val="28"/>
+          <w:lang w:eastAsia="zh-CN"/>
+        </w:rPr>
+        <w:t xml:space="preserve"> </w:t>
+      </w:r>
+      <w:r>
+        <w:rPr>
+          <w:rFonts w:ascii="Times New Roman" w:hAnsi="Times New Roman" w:cs="Times New Roman"/>
+          <w:sz w:val="28"/>
+          <w:lang w:eastAsia="zh-CN"/>
+        </w:rPr>
+        <w:t>предназначена для хранения данных о предоставляемых сервисах. С</w:t>
+      </w:r>
+      <w:r>
+        <w:rPr>
+          <w:rFonts w:ascii="Times New Roman" w:hAnsi="Times New Roman" w:cs="Times New Roman"/>
+          <w:sz w:val="28"/>
+          <w:lang w:eastAsia="zh-CN"/>
+        </w:rPr>
+        <w:t>одержит идентификатор (</w:t>
+      </w:r>
+      <w:proofErr w:type="spellStart"/>
+      <w:r>
+        <w:rPr>
+          <w:rFonts w:ascii="Times New Roman" w:hAnsi="Times New Roman" w:cs="Times New Roman" w:hint="eastAsia"/>
+          <w:sz w:val="28"/>
+          <w:lang w:eastAsia="zh-CN"/>
+        </w:rPr>
+        <w:t>id</w:t>
+      </w:r>
+      <w:proofErr w:type="spellEnd"/>
+      <w:r>
+        <w:rPr>
+          <w:rFonts w:ascii="Times New Roman" w:hAnsi="Times New Roman" w:cs="Times New Roman"/>
+          <w:sz w:val="28"/>
+          <w:lang w:eastAsia="zh-CN"/>
+        </w:rPr>
+        <w:t>),</w:t>
+      </w:r>
+      <w:r>
+        <w:rPr>
+          <w:rFonts w:ascii="Times New Roman" w:hAnsi="Times New Roman" w:cs="Times New Roman"/>
+          <w:sz w:val="28"/>
+          <w:lang w:eastAsia="zh-CN"/>
+        </w:rPr>
+        <w:t xml:space="preserve"> название сервиса (), цену (), описание (), статус доступности сервера в данный момент (</w:t>
+      </w:r>
+      <w:proofErr w:type="spellStart"/>
+      <w:r>
+        <w:rPr>
+          <w:rFonts w:ascii="Times New Roman" w:hAnsi="Times New Roman" w:cs="Times New Roman" w:hint="eastAsia"/>
+          <w:sz w:val="28"/>
+          <w:lang w:eastAsia="zh-CN"/>
+        </w:rPr>
+        <w:t>status</w:t>
+      </w:r>
+      <w:proofErr w:type="spellEnd"/>
+      <w:r>
+        <w:rPr>
+          <w:rFonts w:ascii="Times New Roman" w:hAnsi="Times New Roman" w:cs="Times New Roman"/>
+          <w:sz w:val="28"/>
+          <w:lang w:eastAsia="zh-CN"/>
+        </w:rPr>
+        <w:t>).</w:t>
+      </w:r>
+    </w:p>
+    <w:p>
+      <w:pPr>
+        <w:spacing w:after="160" w:line="259" w:lineRule="auto"/>
+        <w:ind w:firstLine="709"/>
+        <w:jc w:val="both"/>
+        <w:rPr>
+          <w:rFonts w:ascii="Times New Roman" w:hAnsi="Times New Roman" w:cs="Times New Roman" w:hint="eastAsia"/>
+          <w:sz w:val="28"/>
+          <w:lang w:eastAsia="zh-CN"/>
+        </w:rPr>
+      </w:pPr>
+      <w:r>
+        <w:rPr>
+          <w:rFonts w:ascii="Times New Roman" w:hAnsi="Times New Roman" w:cs="Times New Roman"/>
+          <w:sz w:val="28"/>
+          <w:lang w:eastAsia="zh-CN"/>
+        </w:rPr>
+        <w:t xml:space="preserve">Главная сущность </w:t>
+      </w:r>
+      <w:proofErr w:type="spellStart"/>
+      <w:r>
+        <w:rPr>
+          <w:rFonts w:ascii="Times New Roman" w:hAnsi="Times New Roman" w:cs="Times New Roman" w:hint="eastAsia"/>
+          <w:sz w:val="28"/>
+          <w:lang w:eastAsia="zh-CN"/>
+        </w:rPr>
+        <w:t>booking</w:t>
+      </w:r>
+      <w:proofErr w:type="spellEnd"/>
+      <w:r>
+        <w:rPr>
+          <w:rFonts w:ascii="Times New Roman" w:hAnsi="Times New Roman" w:cs="Times New Roman" w:hint="eastAsia"/>
+          <w:sz w:val="28"/>
+          <w:lang w:eastAsia="zh-CN"/>
+        </w:rPr>
+        <w:t xml:space="preserve"> </w:t>
+      </w:r>
+      <w:r>
+        <w:rPr>
+          <w:rFonts w:ascii="Times New Roman" w:hAnsi="Times New Roman" w:cs="Times New Roman"/>
+          <w:sz w:val="28"/>
+          <w:lang w:eastAsia="zh-CN"/>
+        </w:rPr>
+        <w:t>необходима для хранения информации о бронировании номера. С</w:t>
+      </w:r>
+      <w:r>
+        <w:rPr>
+          <w:rFonts w:ascii="Times New Roman" w:hAnsi="Times New Roman" w:cs="Times New Roman"/>
+          <w:sz w:val="28"/>
+          <w:lang w:eastAsia="zh-CN"/>
+        </w:rPr>
+        <w:t>одержит идентификатор (</w:t>
+      </w:r>
+      <w:proofErr w:type="spellStart"/>
+      <w:r>
+        <w:rPr>
+          <w:rFonts w:ascii="Times New Roman" w:hAnsi="Times New Roman" w:cs="Times New Roman" w:hint="eastAsia"/>
+          <w:sz w:val="28"/>
+          <w:lang w:eastAsia="zh-CN"/>
+        </w:rPr>
+        <w:t>id</w:t>
+      </w:r>
+      <w:proofErr w:type="spellEnd"/>
+      <w:r>
+        <w:rPr>
+          <w:rFonts w:ascii="Times New Roman" w:hAnsi="Times New Roman" w:cs="Times New Roman"/>
+          <w:sz w:val="28"/>
+          <w:lang w:eastAsia="zh-CN"/>
+        </w:rPr>
+        <w:t>),</w:t>
+      </w:r>
+      <w:r>
+        <w:rPr>
+          <w:rFonts w:ascii="Times New Roman" w:hAnsi="Times New Roman" w:cs="Times New Roman"/>
+          <w:sz w:val="28"/>
+          <w:lang w:eastAsia="zh-CN"/>
+        </w:rPr>
+        <w:t xml:space="preserve"> </w:t>
+      </w:r>
+      <w:r>
+        <w:rPr>
+          <w:rFonts w:ascii="Times New Roman" w:hAnsi="Times New Roman" w:cs="Times New Roman"/>
+          <w:sz w:val="28"/>
+          <w:lang w:eastAsia="zh-CN"/>
+        </w:rPr>
+        <w:t>идентификатор</w:t>
+      </w:r>
+      <w:r>
+        <w:rPr>
+          <w:rFonts w:ascii="Times New Roman" w:hAnsi="Times New Roman" w:cs="Times New Roman"/>
+          <w:sz w:val="28"/>
+          <w:lang w:eastAsia="zh-CN"/>
+        </w:rPr>
+        <w:t xml:space="preserve"> забронированной комнаты (</w:t>
+      </w:r>
+      <w:proofErr w:type="spellStart"/>
+      <w:r>
+        <w:rPr>
+          <w:rFonts w:ascii="Times New Roman" w:hAnsi="Times New Roman" w:cs="Times New Roman"/>
+          <w:sz w:val="28"/>
+          <w:lang w:eastAsia="zh-CN"/>
+        </w:rPr>
+        <w:t>id_room</w:t>
+      </w:r>
+      <w:proofErr w:type="spellEnd"/>
+      <w:r>
+        <w:rPr>
+          <w:rFonts w:ascii="Times New Roman" w:hAnsi="Times New Roman" w:cs="Times New Roman"/>
+          <w:sz w:val="28"/>
+          <w:lang w:eastAsia="zh-CN"/>
+        </w:rPr>
+        <w:t xml:space="preserve">), </w:t>
+      </w:r>
+      <w:r>
+        <w:rPr>
+          <w:rFonts w:ascii="Times New Roman" w:hAnsi="Times New Roman" w:cs="Times New Roman"/>
+          <w:sz w:val="28"/>
+          <w:lang w:eastAsia="zh-CN"/>
+        </w:rPr>
+        <w:t>иде</w:t>
+      </w:r>
+      <w:bookmarkStart w:id="16" w:name="_GoBack"/>
+      <w:bookmarkEnd w:id="16"/>
+      <w:r>
+        <w:rPr>
+          <w:rFonts w:ascii="Times New Roman" w:hAnsi="Times New Roman" w:cs="Times New Roman"/>
+          <w:sz w:val="28"/>
+          <w:lang w:eastAsia="zh-CN"/>
+        </w:rPr>
+        <w:t>нтификатор</w:t>
+      </w:r>
+      <w:r>
+        <w:rPr>
+          <w:rFonts w:ascii="Times New Roman" w:hAnsi="Times New Roman" w:cs="Times New Roman"/>
+          <w:sz w:val="28"/>
+          <w:lang w:eastAsia="zh-CN"/>
+        </w:rPr>
+        <w:t xml:space="preserve"> выбранного сервиса </w:t>
+      </w:r>
+      <w:r>
+        <w:rPr>
+          <w:rFonts w:ascii="Times New Roman" w:hAnsi="Times New Roman" w:cs="Times New Roman"/>
+          <w:sz w:val="28"/>
+          <w:lang w:eastAsia="zh-CN"/>
+        </w:rPr>
+        <w:lastRenderedPageBreak/>
+        <w:t>(</w:t>
+      </w:r>
+      <w:proofErr w:type="spellStart"/>
+      <w:r>
+        <w:rPr>
+          <w:rFonts w:ascii="Times New Roman" w:hAnsi="Times New Roman" w:cs="Times New Roman"/>
+          <w:sz w:val="28"/>
+          <w:lang w:eastAsia="zh-CN"/>
+        </w:rPr>
+        <w:t>id_service</w:t>
+      </w:r>
+      <w:proofErr w:type="spellEnd"/>
+      <w:r>
+        <w:rPr>
+          <w:rFonts w:ascii="Times New Roman" w:hAnsi="Times New Roman" w:cs="Times New Roman"/>
+          <w:sz w:val="28"/>
+          <w:lang w:eastAsia="zh-CN"/>
+        </w:rPr>
+        <w:t>), дата приезда (</w:t>
+      </w:r>
+      <w:proofErr w:type="spellStart"/>
+      <w:r>
+        <w:rPr>
+          <w:rFonts w:ascii="Times New Roman" w:hAnsi="Times New Roman" w:cs="Times New Roman"/>
+          <w:sz w:val="28"/>
+          <w:lang w:eastAsia="zh-CN"/>
+        </w:rPr>
+        <w:t>arrival_date</w:t>
+      </w:r>
+      <w:proofErr w:type="spellEnd"/>
+      <w:r>
+        <w:rPr>
+          <w:rFonts w:ascii="Times New Roman" w:hAnsi="Times New Roman" w:cs="Times New Roman"/>
+          <w:sz w:val="28"/>
+          <w:lang w:eastAsia="zh-CN"/>
+        </w:rPr>
+        <w:t>), дата уезда (</w:t>
+      </w:r>
+      <w:proofErr w:type="spellStart"/>
+      <w:r>
+        <w:rPr>
+          <w:rFonts w:ascii="Times New Roman" w:hAnsi="Times New Roman" w:cs="Times New Roman" w:hint="eastAsia"/>
+          <w:sz w:val="28"/>
+          <w:lang w:eastAsia="zh-CN"/>
+        </w:rPr>
+        <w:t>le</w:t>
+      </w:r>
+      <w:r>
+        <w:rPr>
+          <w:rFonts w:ascii="Times New Roman" w:hAnsi="Times New Roman" w:cs="Times New Roman"/>
+          <w:sz w:val="28"/>
+          <w:lang w:eastAsia="zh-CN"/>
+        </w:rPr>
+        <w:t>aving</w:t>
+      </w:r>
+      <w:r>
+        <w:rPr>
+          <w:rFonts w:ascii="Times New Roman" w:hAnsi="Times New Roman" w:cs="Times New Roman"/>
+          <w:sz w:val="28"/>
+          <w:lang w:eastAsia="zh-CN"/>
+        </w:rPr>
+        <w:t>_date</w:t>
+      </w:r>
+      <w:proofErr w:type="spellEnd"/>
+      <w:r>
+        <w:rPr>
+          <w:rFonts w:ascii="Times New Roman" w:hAnsi="Times New Roman" w:cs="Times New Roman"/>
+          <w:sz w:val="28"/>
+          <w:lang w:eastAsia="zh-CN"/>
+        </w:rPr>
+        <w:t xml:space="preserve">), </w:t>
+      </w:r>
+      <w:r>
+        <w:rPr>
+          <w:rFonts w:ascii="Times New Roman" w:hAnsi="Times New Roman" w:cs="Times New Roman"/>
+          <w:sz w:val="28"/>
+          <w:lang w:eastAsia="zh-CN"/>
+        </w:rPr>
+        <w:t>идентификатор</w:t>
+      </w:r>
+      <w:r>
+        <w:rPr>
+          <w:rFonts w:ascii="Times New Roman" w:hAnsi="Times New Roman" w:cs="Times New Roman"/>
+          <w:sz w:val="28"/>
+          <w:lang w:eastAsia="zh-CN"/>
+        </w:rPr>
+        <w:t xml:space="preserve"> клиента (</w:t>
+      </w:r>
+      <w:proofErr w:type="spellStart"/>
+      <w:r>
+        <w:rPr>
+          <w:rFonts w:ascii="Times New Roman" w:hAnsi="Times New Roman" w:cs="Times New Roman"/>
+          <w:sz w:val="28"/>
+          <w:lang w:eastAsia="zh-CN"/>
+        </w:rPr>
+        <w:t>id_client</w:t>
+      </w:r>
+      <w:proofErr w:type="spellEnd"/>
+      <w:r>
+        <w:rPr>
+          <w:rFonts w:ascii="Times New Roman" w:hAnsi="Times New Roman" w:cs="Times New Roman"/>
+          <w:sz w:val="28"/>
+          <w:lang w:eastAsia="zh-CN"/>
+        </w:rPr>
+        <w:t xml:space="preserve">), количество </w:t>
+      </w:r>
+      <w:proofErr w:type="gramStart"/>
+      <w:r>
+        <w:rPr>
+          <w:rFonts w:ascii="Times New Roman" w:hAnsi="Times New Roman" w:cs="Times New Roman"/>
+          <w:sz w:val="28"/>
+          <w:lang w:eastAsia="zh-CN"/>
+        </w:rPr>
+        <w:t>человек</w:t>
+      </w:r>
+      <w:proofErr w:type="gramEnd"/>
+      <w:r>
+        <w:rPr>
+          <w:rFonts w:ascii="Times New Roman" w:hAnsi="Times New Roman" w:cs="Times New Roman"/>
+          <w:sz w:val="28"/>
+          <w:lang w:eastAsia="zh-CN"/>
+        </w:rPr>
+        <w:t xml:space="preserve"> планирующих приезд (</w:t>
+      </w:r>
+      <w:proofErr w:type="spellStart"/>
+      <w:r>
+        <w:rPr>
+          <w:rFonts w:ascii="Times New Roman" w:hAnsi="Times New Roman" w:cs="Times New Roman" w:hint="eastAsia"/>
+          <w:sz w:val="28"/>
+          <w:lang w:eastAsia="zh-CN"/>
+        </w:rPr>
+        <w:t>human_amount</w:t>
+      </w:r>
+      <w:proofErr w:type="spellEnd"/>
+      <w:r>
+        <w:rPr>
+          <w:rFonts w:ascii="Times New Roman" w:hAnsi="Times New Roman" w:cs="Times New Roman"/>
+          <w:sz w:val="28"/>
+          <w:lang w:eastAsia="zh-CN"/>
+        </w:rPr>
+        <w:t>).</w:t>
+      </w:r>
+    </w:p>
+    <w:p>
+      <w:pPr>
+        <w:spacing w:after="160" w:line="259" w:lineRule="auto"/>
+        <w:ind w:firstLine="709"/>
         <w:rPr>
           <w:rFonts w:ascii="Times New Roman" w:hAnsi="Times New Roman" w:cs="Times New Roman"/>
           <w:sz w:val="28"/>
@@ -10430,7 +12737,7 @@
                     </pic:cNvPicPr>
                   </pic:nvPicPr>
                   <pic:blipFill>
-                    <a:blip r:embed="rId31">
+                    <a:blip r:embed="rId32">
                       <a:extLst>
                         <a:ext uri="{28A0092B-C50C-407E-A947-70E740481C1C}">
                           <a14:useLocalDpi xmlns:a14="http://schemas.microsoft.com/office/drawing/2010/main" val="0"/>
@@ -10463,7 +12770,7 @@
       </w:r>
     </w:p>
     <w:sectPr>
-      <w:footerReference w:type="default" r:id="rId32"/>
+      <w:footerReference w:type="default" r:id="rId33"/>
       <w:pgSz w:w="11906" w:h="16838" w:code="9"/>
       <w:pgMar w:top="1134" w:right="851" w:bottom="1134" w:left="1701" w:header="709" w:footer="709" w:gutter="0"/>
       <w:cols w:space="708"/>
@@ -10529,7 +12836,7 @@
           <w:rPr>
             <w:noProof/>
           </w:rPr>
-          <w:t>20</w:t>
+          <w:t>21</w:t>
         </w:r>
         <w:r>
           <w:fldChar w:fldCharType="end"/>
@@ -15444,7 +17751,7 @@
 </file>
 
 <file path=customXml/itemProps1.xml><?xml version="1.0" encoding="utf-8"?>
-<ds:datastoreItem xmlns:ds="http://schemas.openxmlformats.org/officeDocument/2006/customXml" ds:itemID="{40AADB42-A381-418C-98C9-B8A9B4D71B63}">
+<ds:datastoreItem xmlns:ds="http://schemas.openxmlformats.org/officeDocument/2006/customXml" ds:itemID="{9DBA0B8D-DB13-4288-9017-61F74D725E29}">
   <ds:schemaRefs>
     <ds:schemaRef ds:uri="http://schemas.openxmlformats.org/officeDocument/2006/bibliography"/>
   </ds:schemaRefs>

</xml_diff>